<commit_message>
adding half a homework from lesson 24
</commit_message>
<xml_diff>
--- a/english_via_skype/solutions/doc/lesson_23_discussions  phrases and vocabulary -nego drabm_edit.docx
+++ b/english_via_skype/solutions/doc/lesson_23_discussions  phrases and vocabulary -nego drabm_edit.docx
@@ -3651,6 +3651,1228 @@
         </w:rPr>
         <w:t>…………</w:t>
       </w:r>
+      <w:r>
+        <w:rPr>
+          <w:rFonts w:ascii="Arial" w:eastAsia="Times New Roman" w:hAnsi="Arial" w:cs="Arial"/>
+          <w:sz w:val="28"/>
+          <w:szCs w:val="28"/>
+          <w:lang w:val="en-US" w:eastAsia="pl-PL"/>
+        </w:rPr>
+        <w:t>……..</w:t>
+      </w:r>
+      <w:r>
+        <w:rPr>
+          <w:rFonts w:ascii="Arial" w:eastAsia="Times New Roman" w:hAnsi="Arial" w:cs="Arial"/>
+          <w:sz w:val="28"/>
+          <w:szCs w:val="28"/>
+          <w:lang w:val="en-US" w:eastAsia="pl-PL"/>
+        </w:rPr>
+        <w:t>, of course, that ... </w:t>
+      </w:r>
+    </w:p>
+    <w:p>
+      <w:pPr>
+        <w:shd w:val="clear" w:color="auto" w:fill="FFFFFF"/>
+        <w:spacing w:after="150" w:line="240" w:lineRule="auto"/>
+        <w:rPr>
+          <w:rFonts w:ascii="Arial" w:eastAsia="Times New Roman" w:hAnsi="Arial" w:cs="Arial"/>
+          <w:sz w:val="28"/>
+          <w:szCs w:val="28"/>
+          <w:lang w:val="en-US" w:eastAsia="pl-PL"/>
+        </w:rPr>
+      </w:pPr>
+    </w:p>
+    <w:p>
+      <w:pPr>
+        <w:shd w:val="clear" w:color="auto" w:fill="FFFFFF"/>
+        <w:spacing w:after="150" w:line="240" w:lineRule="auto"/>
+        <w:rPr>
+          <w:rFonts w:ascii="Arial" w:eastAsia="Times New Roman" w:hAnsi="Arial" w:cs="Arial"/>
+          <w:b/>
+          <w:bCs/>
+          <w:sz w:val="28"/>
+          <w:szCs w:val="28"/>
+          <w:lang w:val="en-US" w:eastAsia="pl-PL"/>
+        </w:rPr>
+      </w:pPr>
+      <w:r>
+        <w:rPr>
+          <w:rFonts w:ascii="Arial" w:eastAsia="Times New Roman" w:hAnsi="Arial" w:cs="Arial"/>
+          <w:b/>
+          <w:bCs/>
+          <w:sz w:val="28"/>
+          <w:szCs w:val="28"/>
+          <w:lang w:val="en-US" w:eastAsia="pl-PL"/>
+        </w:rPr>
+        <w:t>Delaying</w:t>
+      </w:r>
+    </w:p>
+    <w:p>
+      <w:pPr>
+        <w:shd w:val="clear" w:color="auto" w:fill="FFFFFF"/>
+        <w:spacing w:after="150" w:line="240" w:lineRule="auto"/>
+        <w:rPr>
+          <w:rFonts w:ascii="Arial" w:eastAsia="Times New Roman" w:hAnsi="Arial" w:cs="Arial"/>
+          <w:b/>
+          <w:bCs/>
+          <w:sz w:val="28"/>
+          <w:szCs w:val="28"/>
+          <w:lang w:val="en-US" w:eastAsia="pl-PL"/>
+        </w:rPr>
+      </w:pPr>
+    </w:p>
+    <w:p>
+      <w:pPr>
+        <w:shd w:val="clear" w:color="auto" w:fill="FFFFFF"/>
+        <w:spacing w:after="150" w:line="240" w:lineRule="auto"/>
+        <w:rPr>
+          <w:rFonts w:ascii="Arial" w:eastAsia="Times New Roman" w:hAnsi="Arial" w:cs="Arial"/>
+          <w:sz w:val="28"/>
+          <w:szCs w:val="28"/>
+          <w:lang w:val="en-US" w:eastAsia="pl-PL"/>
+        </w:rPr>
+      </w:pPr>
+      <w:r>
+        <w:rPr>
+          <w:rFonts w:ascii="Arial" w:eastAsia="Times New Roman" w:hAnsi="Arial" w:cs="Arial"/>
+          <w:b/>
+          <w:bCs/>
+          <w:sz w:val="28"/>
+          <w:szCs w:val="28"/>
+          <w:lang w:val="en-US" w:eastAsia="pl-PL"/>
+        </w:rPr>
+        <w:t>back, consult, authority</w:t>
+      </w:r>
+    </w:p>
+    <w:p>
+      <w:pPr>
+        <w:shd w:val="clear" w:color="auto" w:fill="FFFFFF"/>
+        <w:spacing w:after="150" w:line="240" w:lineRule="auto"/>
+        <w:rPr>
+          <w:rFonts w:ascii="Arial" w:eastAsia="Times New Roman" w:hAnsi="Arial" w:cs="Arial"/>
+          <w:sz w:val="28"/>
+          <w:szCs w:val="28"/>
+          <w:lang w:val="en-US" w:eastAsia="pl-PL"/>
+        </w:rPr>
+      </w:pPr>
+      <w:r>
+        <w:rPr>
+          <w:rFonts w:ascii="Arial" w:eastAsia="Times New Roman" w:hAnsi="Arial" w:cs="Arial"/>
+          <w:sz w:val="28"/>
+          <w:szCs w:val="28"/>
+          <w:lang w:val="en-US" w:eastAsia="pl-PL"/>
+        </w:rPr>
+        <w:t>We would hav</w:t>
+      </w:r>
+      <w:r>
+        <w:rPr>
+          <w:rFonts w:ascii="Arial" w:eastAsia="Times New Roman" w:hAnsi="Arial" w:cs="Arial"/>
+          <w:sz w:val="28"/>
+          <w:szCs w:val="28"/>
+          <w:lang w:val="en-US" w:eastAsia="pl-PL"/>
+        </w:rPr>
+        <w:t>e to study this. Can we get ……</w:t>
+      </w:r>
+      <w:r>
+        <w:rPr>
+          <w:rFonts w:ascii="Arial" w:eastAsia="Times New Roman" w:hAnsi="Arial" w:cs="Arial"/>
+          <w:sz w:val="28"/>
+          <w:szCs w:val="28"/>
+          <w:lang w:val="en-US" w:eastAsia="pl-PL"/>
+        </w:rPr>
+        <w:t>back</w:t>
+      </w:r>
+      <w:r>
+        <w:rPr>
+          <w:rFonts w:ascii="Arial" w:eastAsia="Times New Roman" w:hAnsi="Arial" w:cs="Arial"/>
+          <w:sz w:val="28"/>
+          <w:szCs w:val="28"/>
+          <w:lang w:val="en-US" w:eastAsia="pl-PL"/>
+        </w:rPr>
+        <w:t>…………</w:t>
+      </w:r>
+      <w:r>
+        <w:rPr>
+          <w:rFonts w:ascii="Arial" w:eastAsia="Times New Roman" w:hAnsi="Arial" w:cs="Arial"/>
+          <w:sz w:val="28"/>
+          <w:szCs w:val="28"/>
+          <w:lang w:val="en-US" w:eastAsia="pl-PL"/>
+        </w:rPr>
+        <w:t xml:space="preserve"> to you on th</w:t>
+      </w:r>
+      <w:r>
+        <w:rPr>
+          <w:rFonts w:ascii="Arial" w:eastAsia="Times New Roman" w:hAnsi="Arial" w:cs="Arial"/>
+          <w:sz w:val="28"/>
+          <w:szCs w:val="28"/>
+          <w:lang w:val="en-US" w:eastAsia="pl-PL"/>
+        </w:rPr>
+        <w:t>is later? </w:t>
+      </w:r>
+      <w:r>
+        <w:rPr>
+          <w:rFonts w:ascii="Arial" w:eastAsia="Times New Roman" w:hAnsi="Arial" w:cs="Arial"/>
+          <w:sz w:val="28"/>
+          <w:szCs w:val="28"/>
+          <w:lang w:val="en-US" w:eastAsia="pl-PL"/>
+        </w:rPr>
+        <w:br/>
+        <w:t>We'll have to ……</w:t>
+      </w:r>
+      <w:r>
+        <w:rPr>
+          <w:rFonts w:ascii="Arial" w:eastAsia="Times New Roman" w:hAnsi="Arial" w:cs="Arial"/>
+          <w:sz w:val="28"/>
+          <w:szCs w:val="28"/>
+          <w:lang w:val="en-US" w:eastAsia="pl-PL"/>
+        </w:rPr>
+        <w:t>consult</w:t>
+      </w:r>
+      <w:r>
+        <w:rPr>
+          <w:rFonts w:ascii="Arial" w:eastAsia="Times New Roman" w:hAnsi="Arial" w:cs="Arial"/>
+          <w:sz w:val="28"/>
+          <w:szCs w:val="28"/>
+          <w:lang w:val="en-US" w:eastAsia="pl-PL"/>
+        </w:rPr>
+        <w:t>…………….</w:t>
+      </w:r>
+      <w:r>
+        <w:rPr>
+          <w:rFonts w:ascii="Arial" w:eastAsia="Times New Roman" w:hAnsi="Arial" w:cs="Arial"/>
+          <w:sz w:val="28"/>
+          <w:szCs w:val="28"/>
+          <w:lang w:val="en-US" w:eastAsia="pl-PL"/>
+        </w:rPr>
+        <w:t xml:space="preserve"> with our colleagues back in the office. We'd like to get back to you on it. </w:t>
+      </w:r>
+      <w:r>
+        <w:rPr>
+          <w:rFonts w:ascii="Arial" w:eastAsia="Times New Roman" w:hAnsi="Arial" w:cs="Arial"/>
+          <w:sz w:val="28"/>
+          <w:szCs w:val="28"/>
+          <w:lang w:val="en-US" w:eastAsia="pl-PL"/>
+        </w:rPr>
+        <w:br/>
+        <w:t>We'll have to get back to you on</w:t>
+      </w:r>
+      <w:r>
+        <w:rPr>
+          <w:rFonts w:ascii="Arial" w:eastAsia="Times New Roman" w:hAnsi="Arial" w:cs="Arial"/>
+          <w:sz w:val="28"/>
+          <w:szCs w:val="28"/>
+          <w:lang w:val="en-US" w:eastAsia="pl-PL"/>
+        </w:rPr>
+        <w:t xml:space="preserve"> it. </w:t>
+      </w:r>
+      <w:r>
+        <w:rPr>
+          <w:rFonts w:ascii="Arial" w:eastAsia="Times New Roman" w:hAnsi="Arial" w:cs="Arial"/>
+          <w:sz w:val="28"/>
+          <w:szCs w:val="28"/>
+          <w:lang w:val="en-US" w:eastAsia="pl-PL"/>
+        </w:rPr>
+        <w:br/>
+        <w:t>I don’t have the ………</w:t>
+      </w:r>
+      <w:r>
+        <w:rPr>
+          <w:rFonts w:ascii="Arial" w:eastAsia="Times New Roman" w:hAnsi="Arial" w:cs="Arial"/>
+          <w:sz w:val="28"/>
+          <w:szCs w:val="28"/>
+          <w:lang w:val="en-US" w:eastAsia="pl-PL"/>
+        </w:rPr>
+        <w:t>authority</w:t>
+      </w:r>
+      <w:r>
+        <w:rPr>
+          <w:rFonts w:ascii="Arial" w:eastAsia="Times New Roman" w:hAnsi="Arial" w:cs="Arial"/>
+          <w:sz w:val="28"/>
+          <w:szCs w:val="28"/>
+          <w:lang w:val="en-US" w:eastAsia="pl-PL"/>
+        </w:rPr>
+        <w:t>……………</w:t>
+      </w:r>
+      <w:r>
+        <w:rPr>
+          <w:rFonts w:ascii="Arial" w:eastAsia="Times New Roman" w:hAnsi="Arial" w:cs="Arial"/>
+          <w:sz w:val="28"/>
+          <w:szCs w:val="28"/>
+          <w:lang w:val="en-US" w:eastAsia="pl-PL"/>
+        </w:rPr>
+        <w:t xml:space="preserve"> to make that decision by myself.</w:t>
+      </w:r>
+    </w:p>
+    <w:p>
+      <w:pPr>
+        <w:shd w:val="clear" w:color="auto" w:fill="FFFFFF"/>
+        <w:spacing w:after="150" w:line="240" w:lineRule="auto"/>
+        <w:rPr>
+          <w:rFonts w:ascii="Arial" w:eastAsia="Times New Roman" w:hAnsi="Arial" w:cs="Arial"/>
+          <w:b/>
+          <w:bCs/>
+          <w:sz w:val="28"/>
+          <w:szCs w:val="28"/>
+          <w:lang w:val="en-US" w:eastAsia="pl-PL"/>
+        </w:rPr>
+      </w:pPr>
+      <w:r>
+        <w:rPr>
+          <w:rFonts w:ascii="Arial" w:eastAsia="Times New Roman" w:hAnsi="Arial" w:cs="Arial"/>
+          <w:b/>
+          <w:bCs/>
+          <w:sz w:val="28"/>
+          <w:szCs w:val="28"/>
+          <w:lang w:val="en-US" w:eastAsia="pl-PL"/>
+        </w:rPr>
+        <w:t>Refusing a proposal</w:t>
+      </w:r>
+    </w:p>
+    <w:p>
+      <w:pPr>
+        <w:shd w:val="clear" w:color="auto" w:fill="FFFFFF"/>
+        <w:spacing w:after="150" w:line="240" w:lineRule="auto"/>
+        <w:rPr>
+          <w:rFonts w:ascii="Arial" w:eastAsia="Times New Roman" w:hAnsi="Arial" w:cs="Arial"/>
+          <w:b/>
+          <w:bCs/>
+          <w:sz w:val="28"/>
+          <w:szCs w:val="28"/>
+          <w:lang w:val="en-US" w:eastAsia="pl-PL"/>
+        </w:rPr>
+      </w:pPr>
+    </w:p>
+    <w:p>
+      <w:pPr>
+        <w:shd w:val="clear" w:color="auto" w:fill="FFFFFF"/>
+        <w:spacing w:after="150" w:line="240" w:lineRule="auto"/>
+        <w:rPr>
+          <w:rFonts w:ascii="Arial" w:eastAsia="Times New Roman" w:hAnsi="Arial" w:cs="Arial"/>
+          <w:b/>
+          <w:sz w:val="28"/>
+          <w:szCs w:val="28"/>
+          <w:lang w:val="en-US" w:eastAsia="pl-PL"/>
+        </w:rPr>
+      </w:pPr>
+      <w:r>
+        <w:rPr>
+          <w:rFonts w:ascii="Arial" w:eastAsia="Times New Roman" w:hAnsi="Arial" w:cs="Arial"/>
+          <w:b/>
+          <w:sz w:val="28"/>
+          <w:szCs w:val="28"/>
+          <w:lang w:val="en-US" w:eastAsia="pl-PL"/>
+        </w:rPr>
+        <w:t>unacceptable, far, agree, accept, question, decline</w:t>
+      </w:r>
+    </w:p>
+    <w:p>
+      <w:pPr>
+        <w:shd w:val="clear" w:color="auto" w:fill="FFFFFF"/>
+        <w:spacing w:after="150" w:line="240" w:lineRule="auto"/>
+        <w:rPr>
+          <w:rFonts w:ascii="Arial" w:eastAsia="Times New Roman" w:hAnsi="Arial" w:cs="Arial"/>
+          <w:sz w:val="28"/>
+          <w:szCs w:val="28"/>
+          <w:lang w:val="en-US" w:eastAsia="pl-PL"/>
+        </w:rPr>
+      </w:pPr>
+      <w:r>
+        <w:rPr>
+          <w:rFonts w:ascii="Arial" w:eastAsia="Times New Roman" w:hAnsi="Arial" w:cs="Arial"/>
+          <w:sz w:val="28"/>
+          <w:szCs w:val="28"/>
+          <w:lang w:val="en-US" w:eastAsia="pl-PL"/>
+        </w:rPr>
+        <w:t>I am afraid we couldn’t……</w:t>
+      </w:r>
+      <w:r>
+        <w:rPr>
+          <w:rFonts w:ascii="Arial" w:eastAsia="Times New Roman" w:hAnsi="Arial" w:cs="Arial"/>
+          <w:sz w:val="28"/>
+          <w:szCs w:val="28"/>
+          <w:lang w:val="en-US" w:eastAsia="pl-PL"/>
+        </w:rPr>
+        <w:t>agree</w:t>
+      </w:r>
+      <w:r>
+        <w:rPr>
+          <w:rFonts w:ascii="Arial" w:eastAsia="Times New Roman" w:hAnsi="Arial" w:cs="Arial"/>
+          <w:sz w:val="28"/>
+          <w:szCs w:val="28"/>
+          <w:lang w:val="en-US" w:eastAsia="pl-PL"/>
+        </w:rPr>
+        <w:t>………….</w:t>
+      </w:r>
+      <w:r>
+        <w:rPr>
+          <w:rFonts w:ascii="Arial" w:eastAsia="Times New Roman" w:hAnsi="Arial" w:cs="Arial"/>
+          <w:sz w:val="28"/>
+          <w:szCs w:val="28"/>
+          <w:lang w:val="en-US" w:eastAsia="pl-PL"/>
+        </w:rPr>
+        <w:t xml:space="preserve"> to that. </w:t>
+      </w:r>
+      <w:r>
+        <w:rPr>
+          <w:rFonts w:ascii="Arial" w:eastAsia="Times New Roman" w:hAnsi="Arial" w:cs="Arial"/>
+          <w:sz w:val="28"/>
+          <w:szCs w:val="28"/>
+          <w:lang w:val="en-US" w:eastAsia="pl-PL"/>
+        </w:rPr>
+        <w:br/>
+        <w:t>I’m sorry, we can’t accept that. </w:t>
+      </w:r>
+      <w:r>
+        <w:rPr>
+          <w:rFonts w:ascii="Arial" w:eastAsia="Times New Roman" w:hAnsi="Arial" w:cs="Arial"/>
+          <w:sz w:val="28"/>
+          <w:szCs w:val="28"/>
+          <w:lang w:val="en-US" w:eastAsia="pl-PL"/>
+        </w:rPr>
+        <w:br/>
+        <w:t xml:space="preserve">I'm </w:t>
+      </w:r>
+      <w:r>
+        <w:rPr>
+          <w:rFonts w:ascii="Arial" w:eastAsia="Times New Roman" w:hAnsi="Arial" w:cs="Arial"/>
+          <w:sz w:val="28"/>
+          <w:szCs w:val="28"/>
+          <w:lang w:val="en-US" w:eastAsia="pl-PL"/>
+        </w:rPr>
+        <w:t>afraid your offer doesn't go ……</w:t>
+      </w:r>
+      <w:r>
+        <w:rPr>
+          <w:rFonts w:ascii="Arial" w:eastAsia="Times New Roman" w:hAnsi="Arial" w:cs="Arial"/>
+          <w:sz w:val="28"/>
+          <w:szCs w:val="28"/>
+          <w:lang w:val="en-US" w:eastAsia="pl-PL"/>
+        </w:rPr>
+        <w:t>far</w:t>
+      </w:r>
+      <w:r>
+        <w:rPr>
+          <w:rFonts w:ascii="Arial" w:eastAsia="Times New Roman" w:hAnsi="Arial" w:cs="Arial"/>
+          <w:sz w:val="28"/>
+          <w:szCs w:val="28"/>
+          <w:lang w:val="en-US" w:eastAsia="pl-PL"/>
+        </w:rPr>
+        <w:t>…………….</w:t>
+      </w:r>
+      <w:r>
+        <w:rPr>
+          <w:rFonts w:ascii="Arial" w:eastAsia="Times New Roman" w:hAnsi="Arial" w:cs="Arial"/>
+          <w:sz w:val="28"/>
+          <w:szCs w:val="28"/>
+          <w:lang w:val="en-US" w:eastAsia="pl-PL"/>
+        </w:rPr>
+        <w:t xml:space="preserve"> eno</w:t>
+      </w:r>
+      <w:r>
+        <w:rPr>
+          <w:rFonts w:ascii="Arial" w:eastAsia="Times New Roman" w:hAnsi="Arial" w:cs="Arial"/>
+          <w:sz w:val="28"/>
+          <w:szCs w:val="28"/>
+          <w:lang w:val="en-US" w:eastAsia="pl-PL"/>
+        </w:rPr>
+        <w:t>ugh. </w:t>
+      </w:r>
+      <w:r>
+        <w:rPr>
+          <w:rFonts w:ascii="Arial" w:eastAsia="Times New Roman" w:hAnsi="Arial" w:cs="Arial"/>
+          <w:sz w:val="28"/>
+          <w:szCs w:val="28"/>
+          <w:lang w:val="en-US" w:eastAsia="pl-PL"/>
+        </w:rPr>
+        <w:br/>
+        <w:t>No, that’s out of …</w:t>
+      </w:r>
+      <w:r>
+        <w:rPr>
+          <w:rFonts w:ascii="Arial" w:eastAsia="Times New Roman" w:hAnsi="Arial" w:cs="Arial"/>
+          <w:sz w:val="28"/>
+          <w:szCs w:val="28"/>
+          <w:lang w:val="en-US" w:eastAsia="pl-PL"/>
+        </w:rPr>
+        <w:t>question</w:t>
+      </w:r>
+      <w:r>
+        <w:rPr>
+          <w:rFonts w:ascii="Arial" w:eastAsia="Times New Roman" w:hAnsi="Arial" w:cs="Arial"/>
+          <w:sz w:val="28"/>
+          <w:szCs w:val="28"/>
+          <w:lang w:val="en-US" w:eastAsia="pl-PL"/>
+        </w:rPr>
+        <w:t>…………………</w:t>
+      </w:r>
+      <w:r>
+        <w:rPr>
+          <w:rFonts w:ascii="Arial" w:eastAsia="Times New Roman" w:hAnsi="Arial" w:cs="Arial"/>
+          <w:sz w:val="28"/>
+          <w:szCs w:val="28"/>
+          <w:lang w:val="en-US" w:eastAsia="pl-PL"/>
+        </w:rPr>
+        <w:t>.</w:t>
+      </w:r>
+      <w:r>
+        <w:rPr>
+          <w:rFonts w:ascii="Arial" w:eastAsia="Times New Roman" w:hAnsi="Arial" w:cs="Arial"/>
+          <w:sz w:val="28"/>
+          <w:szCs w:val="28"/>
+          <w:lang w:val="en-US" w:eastAsia="pl-PL"/>
+        </w:rPr>
+        <w:br/>
+        <w:t>Tha</w:t>
+      </w:r>
+      <w:r>
+        <w:rPr>
+          <w:rFonts w:ascii="Arial" w:eastAsia="Times New Roman" w:hAnsi="Arial" w:cs="Arial"/>
+          <w:sz w:val="28"/>
+          <w:szCs w:val="28"/>
+          <w:lang w:val="en-US" w:eastAsia="pl-PL"/>
+        </w:rPr>
+        <w:t>t’s totally …</w:t>
+      </w:r>
+      <w:r>
+        <w:rPr>
+          <w:rFonts w:ascii="Arial" w:eastAsia="Times New Roman" w:hAnsi="Arial" w:cs="Arial"/>
+          <w:sz w:val="28"/>
+          <w:szCs w:val="28"/>
+          <w:lang w:val="en-US" w:eastAsia="pl-PL"/>
+        </w:rPr>
+        <w:t>unacceptable</w:t>
+      </w:r>
+      <w:r>
+        <w:rPr>
+          <w:rFonts w:ascii="Arial" w:eastAsia="Times New Roman" w:hAnsi="Arial" w:cs="Arial"/>
+          <w:sz w:val="28"/>
+          <w:szCs w:val="28"/>
+          <w:lang w:val="en-US" w:eastAsia="pl-PL"/>
+        </w:rPr>
+        <w:t>……………..</w:t>
+      </w:r>
+      <w:r>
+        <w:rPr>
+          <w:rFonts w:ascii="Arial" w:eastAsia="Times New Roman" w:hAnsi="Arial" w:cs="Arial"/>
+          <w:sz w:val="28"/>
+          <w:szCs w:val="28"/>
+          <w:lang w:val="en-US" w:eastAsia="pl-PL"/>
+        </w:rPr>
+        <w:t>.</w:t>
+      </w:r>
+      <w:r>
+        <w:rPr>
+          <w:rFonts w:ascii="Arial" w:eastAsia="Times New Roman" w:hAnsi="Arial" w:cs="Arial"/>
+          <w:sz w:val="28"/>
+          <w:szCs w:val="28"/>
+          <w:lang w:val="en-US" w:eastAsia="pl-PL"/>
+        </w:rPr>
+        <w:br/>
+        <w:t>Unfortunately, we must ………</w:t>
+      </w:r>
+      <w:r>
+        <w:rPr>
+          <w:rFonts w:ascii="Arial" w:eastAsia="Times New Roman" w:hAnsi="Arial" w:cs="Arial"/>
+          <w:sz w:val="28"/>
+          <w:szCs w:val="28"/>
+          <w:lang w:val="en-US" w:eastAsia="pl-PL"/>
+        </w:rPr>
+        <w:t>decline</w:t>
+      </w:r>
+      <w:r>
+        <w:rPr>
+          <w:rFonts w:ascii="Arial" w:eastAsia="Times New Roman" w:hAnsi="Arial" w:cs="Arial"/>
+          <w:sz w:val="28"/>
+          <w:szCs w:val="28"/>
+          <w:lang w:val="en-US" w:eastAsia="pl-PL"/>
+        </w:rPr>
+        <w:t>……….</w:t>
+      </w:r>
+      <w:r>
+        <w:rPr>
+          <w:rFonts w:ascii="Arial" w:eastAsia="Times New Roman" w:hAnsi="Arial" w:cs="Arial"/>
+          <w:sz w:val="28"/>
+          <w:szCs w:val="28"/>
+          <w:lang w:val="en-US" w:eastAsia="pl-PL"/>
+        </w:rPr>
+        <w:t>your offer for the following reasons.</w:t>
+      </w:r>
+    </w:p>
+    <w:p>
+      <w:pPr>
+        <w:shd w:val="clear" w:color="auto" w:fill="FFFFFF"/>
+        <w:spacing w:after="150" w:line="240" w:lineRule="auto"/>
+        <w:rPr>
+          <w:rFonts w:ascii="Arial" w:eastAsia="Times New Roman" w:hAnsi="Arial" w:cs="Arial"/>
+          <w:b/>
+          <w:bCs/>
+          <w:sz w:val="28"/>
+          <w:szCs w:val="28"/>
+          <w:lang w:val="en-US" w:eastAsia="pl-PL"/>
+        </w:rPr>
+      </w:pPr>
+      <w:r>
+        <w:rPr>
+          <w:rFonts w:ascii="Arial" w:eastAsia="Times New Roman" w:hAnsi="Arial" w:cs="Arial"/>
+          <w:b/>
+          <w:bCs/>
+          <w:sz w:val="28"/>
+          <w:szCs w:val="28"/>
+          <w:lang w:val="en-US" w:eastAsia="pl-PL"/>
+        </w:rPr>
+        <w:t>Accepting a proposal</w:t>
+      </w:r>
+    </w:p>
+    <w:p>
+      <w:pPr>
+        <w:shd w:val="clear" w:color="auto" w:fill="FFFFFF"/>
+        <w:spacing w:after="150" w:line="240" w:lineRule="auto"/>
+        <w:rPr>
+          <w:rFonts w:ascii="Arial" w:eastAsia="Times New Roman" w:hAnsi="Arial" w:cs="Arial"/>
+          <w:b/>
+          <w:bCs/>
+          <w:sz w:val="28"/>
+          <w:szCs w:val="28"/>
+          <w:lang w:val="en-US" w:eastAsia="pl-PL"/>
+        </w:rPr>
+      </w:pPr>
+    </w:p>
+    <w:p>
+      <w:pPr>
+        <w:shd w:val="clear" w:color="auto" w:fill="FFFFFF"/>
+        <w:spacing w:after="150" w:line="240" w:lineRule="auto"/>
+        <w:rPr>
+          <w:rFonts w:ascii="Arial" w:eastAsia="Times New Roman" w:hAnsi="Arial" w:cs="Arial"/>
+          <w:sz w:val="28"/>
+          <w:szCs w:val="28"/>
+          <w:lang w:val="en-US" w:eastAsia="pl-PL"/>
+        </w:rPr>
+      </w:pPr>
+      <w:r>
+        <w:rPr>
+          <w:rFonts w:ascii="Arial" w:eastAsia="Times New Roman" w:hAnsi="Arial" w:cs="Arial"/>
+          <w:b/>
+          <w:bCs/>
+          <w:sz w:val="28"/>
+          <w:szCs w:val="28"/>
+          <w:lang w:val="en-US" w:eastAsia="pl-PL"/>
+        </w:rPr>
+        <w:t>reasonable ,favour, accept, acceptable, deal, agree, work</w:t>
+      </w:r>
+    </w:p>
+    <w:p>
+      <w:pPr>
+        <w:shd w:val="clear" w:color="auto" w:fill="FFFFFF"/>
+        <w:spacing w:after="150" w:line="240" w:lineRule="auto"/>
+        <w:rPr>
+          <w:rFonts w:ascii="Arial" w:eastAsia="Times New Roman" w:hAnsi="Arial" w:cs="Arial"/>
+          <w:sz w:val="28"/>
+          <w:szCs w:val="28"/>
+          <w:lang w:val="en-US" w:eastAsia="pl-PL"/>
+        </w:rPr>
+      </w:pPr>
+      <w:r>
+        <w:rPr>
+          <w:rFonts w:ascii="Arial" w:eastAsia="Times New Roman" w:hAnsi="Arial" w:cs="Arial"/>
+          <w:sz w:val="28"/>
+          <w:szCs w:val="28"/>
+          <w:lang w:val="en-US" w:eastAsia="pl-PL"/>
+        </w:rPr>
+        <w:t>We are happy to ……</w:t>
+      </w:r>
+      <w:r>
+        <w:rPr>
+          <w:rFonts w:ascii="Arial" w:eastAsia="Times New Roman" w:hAnsi="Arial" w:cs="Arial"/>
+          <w:sz w:val="28"/>
+          <w:szCs w:val="28"/>
+          <w:lang w:val="en-US" w:eastAsia="pl-PL"/>
+        </w:rPr>
+        <w:t>work</w:t>
+      </w:r>
+      <w:r>
+        <w:rPr>
+          <w:rFonts w:ascii="Arial" w:eastAsia="Times New Roman" w:hAnsi="Arial" w:cs="Arial"/>
+          <w:sz w:val="28"/>
+          <w:szCs w:val="28"/>
+          <w:lang w:val="en-US" w:eastAsia="pl-PL"/>
+        </w:rPr>
+        <w:t>……………</w:t>
+      </w:r>
+      <w:r>
+        <w:rPr>
+          <w:rFonts w:ascii="Arial" w:eastAsia="Times New Roman" w:hAnsi="Arial" w:cs="Arial"/>
+          <w:sz w:val="28"/>
+          <w:szCs w:val="28"/>
+          <w:lang w:val="en-US" w:eastAsia="pl-PL"/>
+        </w:rPr>
+        <w:t xml:space="preserve"> this agreemen</w:t>
+      </w:r>
+      <w:r>
+        <w:rPr>
+          <w:rFonts w:ascii="Arial" w:eastAsia="Times New Roman" w:hAnsi="Arial" w:cs="Arial"/>
+          <w:sz w:val="28"/>
+          <w:szCs w:val="28"/>
+          <w:lang w:val="en-US" w:eastAsia="pl-PL"/>
+        </w:rPr>
+        <w:t>t. </w:t>
+      </w:r>
+      <w:r>
+        <w:rPr>
+          <w:rFonts w:ascii="Arial" w:eastAsia="Times New Roman" w:hAnsi="Arial" w:cs="Arial"/>
+          <w:sz w:val="28"/>
+          <w:szCs w:val="28"/>
+          <w:lang w:val="en-US" w:eastAsia="pl-PL"/>
+        </w:rPr>
+        <w:br/>
+        <w:t>This agreement is ……</w:t>
+      </w:r>
+      <w:r>
+        <w:rPr>
+          <w:rFonts w:ascii="Arial" w:eastAsia="Times New Roman" w:hAnsi="Arial" w:cs="Arial"/>
+          <w:sz w:val="28"/>
+          <w:szCs w:val="28"/>
+          <w:lang w:val="en-US" w:eastAsia="pl-PL"/>
+        </w:rPr>
+        <w:t>reasonable</w:t>
+      </w:r>
+      <w:r>
+        <w:rPr>
+          <w:rFonts w:ascii="Arial" w:eastAsia="Times New Roman" w:hAnsi="Arial" w:cs="Arial"/>
+          <w:sz w:val="28"/>
+          <w:szCs w:val="28"/>
+          <w:lang w:val="en-US" w:eastAsia="pl-PL"/>
+        </w:rPr>
+        <w:t>………………..</w:t>
+      </w:r>
+      <w:r>
+        <w:rPr>
+          <w:rFonts w:ascii="Arial" w:eastAsia="Times New Roman" w:hAnsi="Arial" w:cs="Arial"/>
+          <w:sz w:val="28"/>
+          <w:szCs w:val="28"/>
+          <w:lang w:val="en-US" w:eastAsia="pl-PL"/>
+        </w:rPr>
+        <w:t xml:space="preserve"> to us.</w:t>
+      </w:r>
+      <w:r>
+        <w:rPr>
+          <w:rFonts w:ascii="Arial" w:eastAsia="Times New Roman" w:hAnsi="Arial" w:cs="Arial"/>
+          <w:sz w:val="28"/>
+          <w:szCs w:val="28"/>
+          <w:lang w:val="en-US" w:eastAsia="pl-PL"/>
+        </w:rPr>
+        <w:t> </w:t>
+      </w:r>
+      <w:r>
+        <w:rPr>
+          <w:rFonts w:ascii="Arial" w:eastAsia="Times New Roman" w:hAnsi="Arial" w:cs="Arial"/>
+          <w:sz w:val="28"/>
+          <w:szCs w:val="28"/>
+          <w:lang w:val="en-US" w:eastAsia="pl-PL"/>
+        </w:rPr>
+        <w:br/>
+        <w:t>I believe we have an ………………………..</w:t>
+      </w:r>
+      <w:r>
+        <w:rPr>
+          <w:rFonts w:ascii="Arial" w:eastAsia="Times New Roman" w:hAnsi="Arial" w:cs="Arial"/>
+          <w:sz w:val="28"/>
+          <w:szCs w:val="28"/>
+          <w:lang w:val="en-US" w:eastAsia="pl-PL"/>
+        </w:rPr>
+        <w:t>. </w:t>
+      </w:r>
+      <w:r>
+        <w:rPr>
+          <w:rFonts w:ascii="Arial" w:eastAsia="Times New Roman" w:hAnsi="Arial" w:cs="Arial"/>
+          <w:sz w:val="28"/>
+          <w:szCs w:val="28"/>
+          <w:lang w:val="en-US" w:eastAsia="pl-PL"/>
+        </w:rPr>
+        <w:br/>
+      </w:r>
+      <w:r>
+        <w:rPr>
+          <w:rFonts w:ascii="Arial" w:eastAsia="Times New Roman" w:hAnsi="Arial" w:cs="Arial"/>
+          <w:sz w:val="28"/>
+          <w:szCs w:val="28"/>
+          <w:lang w:val="en-US" w:eastAsia="pl-PL"/>
+        </w:rPr>
+        <w:t>I’m all in ……</w:t>
+      </w:r>
+      <w:r>
+        <w:rPr>
+          <w:rFonts w:ascii="Arial" w:eastAsia="Times New Roman" w:hAnsi="Arial" w:cs="Arial"/>
+          <w:sz w:val="28"/>
+          <w:szCs w:val="28"/>
+          <w:lang w:val="en-US" w:eastAsia="pl-PL"/>
+        </w:rPr>
+        <w:t>favour</w:t>
+      </w:r>
+      <w:r>
+        <w:rPr>
+          <w:rFonts w:ascii="Arial" w:eastAsia="Times New Roman" w:hAnsi="Arial" w:cs="Arial"/>
+          <w:sz w:val="28"/>
+          <w:szCs w:val="28"/>
+          <w:lang w:val="en-US" w:eastAsia="pl-PL"/>
+        </w:rPr>
+        <w:t>………………………</w:t>
+      </w:r>
+      <w:r>
+        <w:rPr>
+          <w:rFonts w:ascii="Arial" w:eastAsia="Times New Roman" w:hAnsi="Arial" w:cs="Arial"/>
+          <w:sz w:val="28"/>
+          <w:szCs w:val="28"/>
+          <w:lang w:val="en-US" w:eastAsia="pl-PL"/>
+        </w:rPr>
+        <w:t xml:space="preserve"> </w:t>
+      </w:r>
+      <w:r>
+        <w:rPr>
+          <w:rFonts w:ascii="Arial" w:eastAsia="Times New Roman" w:hAnsi="Arial" w:cs="Arial"/>
+          <w:sz w:val="28"/>
+          <w:szCs w:val="28"/>
+          <w:lang w:val="en-US" w:eastAsia="pl-PL"/>
+        </w:rPr>
+        <w:t>of that. </w:t>
+      </w:r>
+      <w:r>
+        <w:rPr>
+          <w:rFonts w:ascii="Arial" w:eastAsia="Times New Roman" w:hAnsi="Arial" w:cs="Arial"/>
+          <w:sz w:val="28"/>
+          <w:szCs w:val="28"/>
+          <w:lang w:val="en-US" w:eastAsia="pl-PL"/>
+        </w:rPr>
+        <w:br/>
+      </w:r>
+      <w:r>
+        <w:rPr>
+          <w:rFonts w:ascii="Arial" w:eastAsia="Times New Roman" w:hAnsi="Arial" w:cs="Arial"/>
+          <w:sz w:val="28"/>
+          <w:szCs w:val="28"/>
+          <w:lang w:val="en-US" w:eastAsia="pl-PL"/>
+        </w:rPr>
+        <w:lastRenderedPageBreak/>
+        <w:t>I think we have a……</w:t>
+      </w:r>
+      <w:r>
+        <w:rPr>
+          <w:rFonts w:ascii="Arial" w:eastAsia="Times New Roman" w:hAnsi="Arial" w:cs="Arial"/>
+          <w:sz w:val="28"/>
+          <w:szCs w:val="28"/>
+          <w:lang w:val="en-US" w:eastAsia="pl-PL"/>
+        </w:rPr>
+        <w:t>deal</w:t>
+      </w:r>
+      <w:r>
+        <w:rPr>
+          <w:rFonts w:ascii="Arial" w:eastAsia="Times New Roman" w:hAnsi="Arial" w:cs="Arial"/>
+          <w:sz w:val="28"/>
+          <w:szCs w:val="28"/>
+          <w:lang w:val="en-US" w:eastAsia="pl-PL"/>
+        </w:rPr>
+        <w:t>……………..</w:t>
+      </w:r>
+      <w:r>
+        <w:rPr>
+          <w:rFonts w:ascii="Arial" w:eastAsia="Times New Roman" w:hAnsi="Arial" w:cs="Arial"/>
+          <w:sz w:val="28"/>
+          <w:szCs w:val="28"/>
+          <w:lang w:val="en-US" w:eastAsia="pl-PL"/>
+        </w:rPr>
+        <w:br/>
+        <w:t>I think we will have to …</w:t>
+      </w:r>
+      <w:r>
+        <w:rPr>
+          <w:rFonts w:ascii="Arial" w:eastAsia="Times New Roman" w:hAnsi="Arial" w:cs="Arial"/>
+          <w:sz w:val="28"/>
+          <w:szCs w:val="28"/>
+          <w:lang w:val="en-US" w:eastAsia="pl-PL"/>
+        </w:rPr>
+        <w:t>accept</w:t>
+      </w:r>
+      <w:r>
+        <w:rPr>
+          <w:rFonts w:ascii="Arial" w:eastAsia="Times New Roman" w:hAnsi="Arial" w:cs="Arial"/>
+          <w:sz w:val="28"/>
+          <w:szCs w:val="28"/>
+          <w:lang w:val="en-US" w:eastAsia="pl-PL"/>
+        </w:rPr>
+        <w:t>………………</w:t>
+      </w:r>
+      <w:r>
+        <w:rPr>
+          <w:rFonts w:ascii="Arial" w:eastAsia="Times New Roman" w:hAnsi="Arial" w:cs="Arial"/>
+          <w:sz w:val="28"/>
+          <w:szCs w:val="28"/>
+          <w:lang w:val="en-US" w:eastAsia="pl-PL"/>
+        </w:rPr>
+        <w:t xml:space="preserve"> to</w:t>
+      </w:r>
+    </w:p>
+    <w:p>
+      <w:pPr>
+        <w:shd w:val="clear" w:color="auto" w:fill="FFFFFF"/>
+        <w:spacing w:after="150" w:line="240" w:lineRule="auto"/>
+        <w:rPr>
+          <w:rFonts w:ascii="Arial" w:eastAsia="Times New Roman" w:hAnsi="Arial" w:cs="Arial"/>
+          <w:sz w:val="28"/>
+          <w:szCs w:val="28"/>
+          <w:lang w:val="en-US" w:eastAsia="pl-PL"/>
+        </w:rPr>
+      </w:pPr>
+      <w:r>
+        <w:rPr>
+          <w:rFonts w:ascii="Arial" w:eastAsia="Times New Roman" w:hAnsi="Arial" w:cs="Arial"/>
+          <w:sz w:val="28"/>
+          <w:szCs w:val="28"/>
+          <w:lang w:val="en-US" w:eastAsia="pl-PL"/>
+        </w:rPr>
+        <w:t>I am willing to ……</w:t>
+      </w:r>
+      <w:r>
+        <w:rPr>
+          <w:rFonts w:ascii="Arial" w:eastAsia="Times New Roman" w:hAnsi="Arial" w:cs="Arial"/>
+          <w:sz w:val="28"/>
+          <w:szCs w:val="28"/>
+          <w:lang w:val="en-US" w:eastAsia="pl-PL"/>
+        </w:rPr>
+        <w:t>agree</w:t>
+      </w:r>
+      <w:r>
+        <w:rPr>
+          <w:rFonts w:ascii="Arial" w:eastAsia="Times New Roman" w:hAnsi="Arial" w:cs="Arial"/>
+          <w:sz w:val="28"/>
+          <w:szCs w:val="28"/>
+          <w:lang w:val="en-US" w:eastAsia="pl-PL"/>
+        </w:rPr>
+        <w:t>…………………..</w:t>
+      </w:r>
+      <w:r>
+        <w:rPr>
+          <w:rFonts w:ascii="Arial" w:eastAsia="Times New Roman" w:hAnsi="Arial" w:cs="Arial"/>
+          <w:sz w:val="28"/>
+          <w:szCs w:val="28"/>
+          <w:lang w:val="en-US" w:eastAsia="pl-PL"/>
+        </w:rPr>
+        <w:t xml:space="preserve"> with that. </w:t>
+      </w:r>
+      <w:r>
+        <w:rPr>
+          <w:rFonts w:ascii="Arial" w:eastAsia="Times New Roman" w:hAnsi="Arial" w:cs="Arial"/>
+          <w:sz w:val="28"/>
+          <w:szCs w:val="28"/>
+          <w:lang w:val="en-US" w:eastAsia="pl-PL"/>
+        </w:rPr>
+        <w:br/>
+        <w:t>That’s a deal!</w:t>
+      </w:r>
+      <w:r>
+        <w:rPr>
+          <w:rFonts w:ascii="Arial" w:eastAsia="Times New Roman" w:hAnsi="Arial" w:cs="Arial"/>
+          <w:sz w:val="28"/>
+          <w:szCs w:val="28"/>
+          <w:lang w:val="en-US" w:eastAsia="pl-PL"/>
+        </w:rPr>
+        <w:br/>
+        <w:t>It sounds like an alternative / option / poss</w:t>
+      </w:r>
+      <w:r>
+        <w:rPr>
+          <w:rFonts w:ascii="Arial" w:eastAsia="Times New Roman" w:hAnsi="Arial" w:cs="Arial"/>
+          <w:sz w:val="28"/>
+          <w:szCs w:val="28"/>
+          <w:lang w:val="en-US" w:eastAsia="pl-PL"/>
+        </w:rPr>
+        <w:t>ibility …</w:t>
+      </w:r>
+      <w:r>
+        <w:rPr>
+          <w:rFonts w:ascii="Arial" w:eastAsia="Times New Roman" w:hAnsi="Arial" w:cs="Arial"/>
+          <w:sz w:val="28"/>
+          <w:szCs w:val="28"/>
+          <w:lang w:val="en-US" w:eastAsia="pl-PL"/>
+        </w:rPr>
+        <w:br/>
+        <w:t>That sounds ……</w:t>
+      </w:r>
+      <w:r>
+        <w:rPr>
+          <w:rFonts w:ascii="Arial" w:eastAsia="Times New Roman" w:hAnsi="Arial" w:cs="Arial"/>
+          <w:sz w:val="28"/>
+          <w:szCs w:val="28"/>
+          <w:lang w:val="en-US" w:eastAsia="pl-PL"/>
+        </w:rPr>
+        <w:t>reasonable</w:t>
+      </w:r>
+      <w:r>
+        <w:rPr>
+          <w:rFonts w:ascii="Arial" w:eastAsia="Times New Roman" w:hAnsi="Arial" w:cs="Arial"/>
+          <w:sz w:val="28"/>
+          <w:szCs w:val="28"/>
+          <w:lang w:val="en-US" w:eastAsia="pl-PL"/>
+        </w:rPr>
+        <w:t>………………………..</w:t>
+      </w:r>
+      <w:r>
+        <w:rPr>
+          <w:rFonts w:ascii="Arial" w:eastAsia="Times New Roman" w:hAnsi="Arial" w:cs="Arial"/>
+          <w:sz w:val="28"/>
+          <w:szCs w:val="28"/>
+          <w:lang w:val="en-US" w:eastAsia="pl-PL"/>
+        </w:rPr>
+        <w:t>.</w:t>
+      </w:r>
+    </w:p>
+    <w:p>
+      <w:pPr>
+        <w:shd w:val="clear" w:color="auto" w:fill="FFFFFF"/>
+        <w:spacing w:after="150" w:line="240" w:lineRule="auto"/>
+        <w:rPr>
+          <w:rFonts w:ascii="Arial" w:eastAsia="Times New Roman" w:hAnsi="Arial" w:cs="Arial"/>
+          <w:b/>
+          <w:bCs/>
+          <w:sz w:val="28"/>
+          <w:szCs w:val="28"/>
+          <w:lang w:val="en-US" w:eastAsia="pl-PL"/>
+        </w:rPr>
+      </w:pPr>
+      <w:r>
+        <w:rPr>
+          <w:rFonts w:ascii="Arial" w:eastAsia="Times New Roman" w:hAnsi="Arial" w:cs="Arial"/>
+          <w:b/>
+          <w:bCs/>
+          <w:sz w:val="28"/>
+          <w:szCs w:val="28"/>
+          <w:lang w:val="en-US" w:eastAsia="pl-PL"/>
+        </w:rPr>
+        <w:t>Closing / summarizing</w:t>
+      </w:r>
+    </w:p>
+    <w:p>
+      <w:pPr>
+        <w:shd w:val="clear" w:color="auto" w:fill="FFFFFF"/>
+        <w:spacing w:after="150" w:line="240" w:lineRule="auto"/>
+        <w:rPr>
+          <w:rFonts w:ascii="Arial" w:eastAsia="Times New Roman" w:hAnsi="Arial" w:cs="Arial"/>
+          <w:b/>
+          <w:bCs/>
+          <w:sz w:val="28"/>
+          <w:szCs w:val="28"/>
+          <w:lang w:val="en-US" w:eastAsia="pl-PL"/>
+        </w:rPr>
+      </w:pPr>
+    </w:p>
+    <w:p>
+      <w:pPr>
+        <w:shd w:val="clear" w:color="auto" w:fill="FFFFFF"/>
+        <w:spacing w:after="150" w:line="240" w:lineRule="auto"/>
+        <w:rPr>
+          <w:rFonts w:ascii="Arial" w:eastAsia="Times New Roman" w:hAnsi="Arial" w:cs="Arial"/>
+          <w:sz w:val="28"/>
+          <w:szCs w:val="28"/>
+          <w:lang w:val="en-US" w:eastAsia="pl-PL"/>
+        </w:rPr>
+      </w:pPr>
+      <w:r>
+        <w:rPr>
+          <w:rFonts w:ascii="Arial" w:eastAsia="Times New Roman" w:hAnsi="Arial" w:cs="Arial"/>
+          <w:b/>
+          <w:bCs/>
+          <w:sz w:val="28"/>
+          <w:szCs w:val="28"/>
+          <w:lang w:val="en-US" w:eastAsia="pl-PL"/>
+        </w:rPr>
+        <w:t>over, confirm</w:t>
+      </w:r>
+    </w:p>
+    <w:p>
+      <w:pPr>
+        <w:shd w:val="clear" w:color="auto" w:fill="FFFFFF"/>
+        <w:spacing w:after="150" w:line="240" w:lineRule="auto"/>
+        <w:rPr>
+          <w:rFonts w:ascii="Arial" w:eastAsia="Times New Roman" w:hAnsi="Arial" w:cs="Arial"/>
+          <w:sz w:val="28"/>
+          <w:szCs w:val="28"/>
+          <w:lang w:val="en-US" w:eastAsia="pl-PL"/>
+        </w:rPr>
+      </w:pPr>
+      <w:r>
+        <w:rPr>
+          <w:rFonts w:ascii="Arial" w:eastAsia="Times New Roman" w:hAnsi="Arial" w:cs="Arial"/>
+          <w:sz w:val="28"/>
+          <w:szCs w:val="28"/>
+          <w:lang w:val="en-US" w:eastAsia="pl-PL"/>
+        </w:rPr>
+        <w:t xml:space="preserve">Let's just </w:t>
+      </w:r>
+      <w:r>
+        <w:rPr>
+          <w:rFonts w:ascii="Arial" w:eastAsia="Times New Roman" w:hAnsi="Arial" w:cs="Arial"/>
+          <w:sz w:val="28"/>
+          <w:szCs w:val="28"/>
+          <w:lang w:val="en-US" w:eastAsia="pl-PL"/>
+        </w:rPr>
+        <w:t>……</w:t>
+      </w:r>
+      <w:r>
+        <w:rPr>
+          <w:rFonts w:ascii="Arial" w:eastAsia="Times New Roman" w:hAnsi="Arial" w:cs="Arial"/>
+          <w:sz w:val="28"/>
+          <w:szCs w:val="28"/>
+          <w:lang w:val="en-US" w:eastAsia="pl-PL"/>
+        </w:rPr>
+        <w:t>confirm</w:t>
+      </w:r>
+      <w:r>
+        <w:rPr>
+          <w:rFonts w:ascii="Arial" w:eastAsia="Times New Roman" w:hAnsi="Arial" w:cs="Arial"/>
+          <w:sz w:val="28"/>
+          <w:szCs w:val="28"/>
+          <w:lang w:val="en-US" w:eastAsia="pl-PL"/>
+        </w:rPr>
+        <w:t>……………..</w:t>
+      </w:r>
+      <w:r>
+        <w:rPr>
+          <w:rFonts w:ascii="Arial" w:eastAsia="Times New Roman" w:hAnsi="Arial" w:cs="Arial"/>
+          <w:sz w:val="28"/>
+          <w:szCs w:val="28"/>
+          <w:lang w:val="en-US" w:eastAsia="pl-PL"/>
+        </w:rPr>
+        <w:t>the details, then.</w:t>
+      </w:r>
+    </w:p>
+    <w:p>
+      <w:pPr>
+        <w:shd w:val="clear" w:color="auto" w:fill="FFFFFF"/>
+        <w:spacing w:after="150" w:line="240" w:lineRule="auto"/>
+        <w:rPr>
+          <w:rFonts w:ascii="Arial" w:eastAsia="Times New Roman" w:hAnsi="Arial" w:cs="Arial"/>
+          <w:sz w:val="28"/>
+          <w:szCs w:val="28"/>
+          <w:lang w:val="en-US" w:eastAsia="pl-PL"/>
+        </w:rPr>
+      </w:pPr>
+      <w:r>
+        <w:rPr>
+          <w:rFonts w:ascii="Arial" w:eastAsia="Times New Roman" w:hAnsi="Arial" w:cs="Arial"/>
+          <w:sz w:val="28"/>
+          <w:szCs w:val="28"/>
+          <w:lang w:val="en-US" w:eastAsia="pl-PL"/>
+        </w:rPr>
+        <w:t>Shall we go ……</w:t>
+      </w:r>
+      <w:r>
+        <w:rPr>
+          <w:rFonts w:ascii="Arial" w:eastAsia="Times New Roman" w:hAnsi="Arial" w:cs="Arial"/>
+          <w:sz w:val="28"/>
+          <w:szCs w:val="28"/>
+          <w:lang w:val="en-US" w:eastAsia="pl-PL"/>
+        </w:rPr>
+        <w:t>over</w:t>
+      </w:r>
+      <w:r>
+        <w:rPr>
+          <w:rFonts w:ascii="Arial" w:eastAsia="Times New Roman" w:hAnsi="Arial" w:cs="Arial"/>
+          <w:sz w:val="28"/>
+          <w:szCs w:val="28"/>
+          <w:lang w:val="en-US" w:eastAsia="pl-PL"/>
+        </w:rPr>
+        <w:t>………………details once again</w:t>
+      </w:r>
+    </w:p>
+    <w:p>
+      <w:pPr>
+        <w:shd w:val="clear" w:color="auto" w:fill="FFFFFF"/>
+        <w:spacing w:after="150" w:line="240" w:lineRule="auto"/>
+        <w:rPr>
+          <w:rFonts w:ascii="Arial" w:eastAsia="Times New Roman" w:hAnsi="Arial" w:cs="Arial"/>
+          <w:b/>
+          <w:bCs/>
+          <w:sz w:val="28"/>
+          <w:szCs w:val="28"/>
+          <w:lang w:val="en-US" w:eastAsia="pl-PL"/>
+        </w:rPr>
+      </w:pPr>
+      <w:r>
+        <w:rPr>
+          <w:rFonts w:ascii="Arial" w:eastAsia="Times New Roman" w:hAnsi="Arial" w:cs="Arial"/>
+          <w:b/>
+          <w:bCs/>
+          <w:sz w:val="28"/>
+          <w:szCs w:val="28"/>
+          <w:lang w:val="en-US" w:eastAsia="pl-PL"/>
+        </w:rPr>
+        <w:t>Final greetings</w:t>
+      </w:r>
+    </w:p>
+    <w:p>
+      <w:pPr>
+        <w:shd w:val="clear" w:color="auto" w:fill="FFFFFF"/>
+        <w:spacing w:after="150" w:line="240" w:lineRule="auto"/>
+        <w:rPr>
+          <w:rFonts w:ascii="Arial" w:eastAsia="Times New Roman" w:hAnsi="Arial" w:cs="Arial"/>
+          <w:b/>
+          <w:bCs/>
+          <w:sz w:val="28"/>
+          <w:szCs w:val="28"/>
+          <w:lang w:val="en-US" w:eastAsia="pl-PL"/>
+        </w:rPr>
+      </w:pPr>
+    </w:p>
+    <w:p>
+      <w:pPr>
+        <w:shd w:val="clear" w:color="auto" w:fill="FFFFFF"/>
+        <w:spacing w:after="150" w:line="240" w:lineRule="auto"/>
+        <w:rPr>
+          <w:rFonts w:ascii="Arial" w:eastAsia="Times New Roman" w:hAnsi="Arial" w:cs="Arial"/>
+          <w:sz w:val="28"/>
+          <w:szCs w:val="28"/>
+          <w:lang w:val="en-US" w:eastAsia="pl-PL"/>
+        </w:rPr>
+      </w:pPr>
+      <w:r>
+        <w:rPr>
+          <w:rFonts w:ascii="Arial" w:eastAsia="Times New Roman" w:hAnsi="Arial" w:cs="Arial"/>
+          <w:b/>
+          <w:bCs/>
+          <w:sz w:val="28"/>
+          <w:szCs w:val="28"/>
+          <w:lang w:val="en-US" w:eastAsia="pl-PL"/>
+        </w:rPr>
+        <w:t>Pleasure, forward</w:t>
+      </w:r>
+    </w:p>
+    <w:p>
+      <w:pPr>
+        <w:shd w:val="clear" w:color="auto" w:fill="FFFFFF"/>
+        <w:spacing w:line="240" w:lineRule="auto"/>
+        <w:rPr>
+          <w:rFonts w:ascii="Arial" w:eastAsia="Times New Roman" w:hAnsi="Arial" w:cs="Arial"/>
+          <w:sz w:val="28"/>
+          <w:szCs w:val="28"/>
+          <w:lang w:val="en-US" w:eastAsia="pl-PL"/>
+        </w:rPr>
+      </w:pPr>
+      <w:r>
+        <w:rPr>
+          <w:rFonts w:ascii="Arial" w:eastAsia="Times New Roman" w:hAnsi="Arial" w:cs="Arial"/>
+          <w:sz w:val="28"/>
+          <w:szCs w:val="28"/>
+          <w:lang w:val="en-US" w:eastAsia="pl-PL"/>
+        </w:rPr>
+        <w:t>It has been a ……</w:t>
+      </w:r>
+      <w:r>
+        <w:rPr>
+          <w:rFonts w:ascii="Arial" w:eastAsia="Times New Roman" w:hAnsi="Arial" w:cs="Arial"/>
+          <w:sz w:val="28"/>
+          <w:szCs w:val="28"/>
+          <w:lang w:val="en-US" w:eastAsia="pl-PL"/>
+        </w:rPr>
+        <w:t>pleasure</w:t>
+      </w:r>
       <w:bookmarkStart w:id="0" w:name="_GoBack"/>
       <w:bookmarkEnd w:id="0"/>
       <w:r>
@@ -3660,138 +4882,25 @@
           <w:szCs w:val="28"/>
           <w:lang w:val="en-US" w:eastAsia="pl-PL"/>
         </w:rPr>
-        <w:t>……..</w:t>
-      </w:r>
-      <w:r>
-        <w:rPr>
-          <w:rFonts w:ascii="Arial" w:eastAsia="Times New Roman" w:hAnsi="Arial" w:cs="Arial"/>
-          <w:sz w:val="28"/>
-          <w:szCs w:val="28"/>
-          <w:lang w:val="en-US" w:eastAsia="pl-PL"/>
-        </w:rPr>
-        <w:t>, of course, that ... </w:t>
-      </w:r>
-    </w:p>
-    <w:p>
-      <w:pPr>
-        <w:shd w:val="clear" w:color="auto" w:fill="FFFFFF"/>
-        <w:spacing w:after="150" w:line="240" w:lineRule="auto"/>
-        <w:rPr>
-          <w:rFonts w:ascii="Arial" w:eastAsia="Times New Roman" w:hAnsi="Arial" w:cs="Arial"/>
-          <w:sz w:val="28"/>
-          <w:szCs w:val="28"/>
-          <w:lang w:val="en-US" w:eastAsia="pl-PL"/>
-        </w:rPr>
-      </w:pPr>
-    </w:p>
-    <w:p>
-      <w:pPr>
-        <w:shd w:val="clear" w:color="auto" w:fill="FFFFFF"/>
-        <w:spacing w:after="150" w:line="240" w:lineRule="auto"/>
-        <w:rPr>
-          <w:rFonts w:ascii="Arial" w:eastAsia="Times New Roman" w:hAnsi="Arial" w:cs="Arial"/>
-          <w:b/>
-          <w:bCs/>
-          <w:sz w:val="28"/>
-          <w:szCs w:val="28"/>
-          <w:lang w:val="en-US" w:eastAsia="pl-PL"/>
-        </w:rPr>
-      </w:pPr>
-      <w:r>
-        <w:rPr>
-          <w:rFonts w:ascii="Arial" w:eastAsia="Times New Roman" w:hAnsi="Arial" w:cs="Arial"/>
-          <w:b/>
-          <w:bCs/>
-          <w:sz w:val="28"/>
-          <w:szCs w:val="28"/>
-          <w:lang w:val="en-US" w:eastAsia="pl-PL"/>
-        </w:rPr>
-        <w:t>Delaying</w:t>
-      </w:r>
-    </w:p>
-    <w:p>
-      <w:pPr>
-        <w:shd w:val="clear" w:color="auto" w:fill="FFFFFF"/>
-        <w:spacing w:after="150" w:line="240" w:lineRule="auto"/>
-        <w:rPr>
-          <w:rFonts w:ascii="Arial" w:eastAsia="Times New Roman" w:hAnsi="Arial" w:cs="Arial"/>
-          <w:b/>
-          <w:bCs/>
-          <w:sz w:val="28"/>
-          <w:szCs w:val="28"/>
-          <w:lang w:val="en-US" w:eastAsia="pl-PL"/>
-        </w:rPr>
-      </w:pPr>
-    </w:p>
-    <w:p>
-      <w:pPr>
-        <w:shd w:val="clear" w:color="auto" w:fill="FFFFFF"/>
-        <w:spacing w:after="150" w:line="240" w:lineRule="auto"/>
-        <w:rPr>
-          <w:rFonts w:ascii="Arial" w:eastAsia="Times New Roman" w:hAnsi="Arial" w:cs="Arial"/>
-          <w:sz w:val="28"/>
-          <w:szCs w:val="28"/>
-          <w:lang w:val="en-US" w:eastAsia="pl-PL"/>
-        </w:rPr>
-      </w:pPr>
-      <w:r>
-        <w:rPr>
-          <w:rFonts w:ascii="Arial" w:eastAsia="Times New Roman" w:hAnsi="Arial" w:cs="Arial"/>
-          <w:b/>
-          <w:bCs/>
-          <w:sz w:val="28"/>
-          <w:szCs w:val="28"/>
-          <w:lang w:val="en-US" w:eastAsia="pl-PL"/>
-        </w:rPr>
-        <w:t>back, consult, authority</w:t>
-      </w:r>
-    </w:p>
-    <w:p>
-      <w:pPr>
-        <w:shd w:val="clear" w:color="auto" w:fill="FFFFFF"/>
-        <w:spacing w:after="150" w:line="240" w:lineRule="auto"/>
-        <w:rPr>
-          <w:rFonts w:ascii="Arial" w:eastAsia="Times New Roman" w:hAnsi="Arial" w:cs="Arial"/>
-          <w:sz w:val="28"/>
-          <w:szCs w:val="28"/>
-          <w:lang w:val="en-US" w:eastAsia="pl-PL"/>
-        </w:rPr>
-      </w:pPr>
-      <w:r>
-        <w:rPr>
-          <w:rFonts w:ascii="Arial" w:eastAsia="Times New Roman" w:hAnsi="Arial" w:cs="Arial"/>
-          <w:sz w:val="28"/>
-          <w:szCs w:val="28"/>
-          <w:lang w:val="en-US" w:eastAsia="pl-PL"/>
-        </w:rPr>
-        <w:t>We would hav</w:t>
-      </w:r>
-      <w:r>
-        <w:rPr>
-          <w:rFonts w:ascii="Arial" w:eastAsia="Times New Roman" w:hAnsi="Arial" w:cs="Arial"/>
-          <w:sz w:val="28"/>
-          <w:szCs w:val="28"/>
-          <w:lang w:val="en-US" w:eastAsia="pl-PL"/>
-        </w:rPr>
-        <w:t>e to study this. Can we get ………………</w:t>
-      </w:r>
-      <w:r>
-        <w:rPr>
-          <w:rFonts w:ascii="Arial" w:eastAsia="Times New Roman" w:hAnsi="Arial" w:cs="Arial"/>
-          <w:sz w:val="28"/>
-          <w:szCs w:val="28"/>
-          <w:lang w:val="en-US" w:eastAsia="pl-PL"/>
-        </w:rPr>
-        <w:t xml:space="preserve"> to you on th</w:t>
-      </w:r>
-      <w:r>
-        <w:rPr>
-          <w:rFonts w:ascii="Arial" w:eastAsia="Times New Roman" w:hAnsi="Arial" w:cs="Arial"/>
-          <w:sz w:val="28"/>
-          <w:szCs w:val="28"/>
-          <w:lang w:val="en-US" w:eastAsia="pl-PL"/>
-        </w:rPr>
-        <w:t>is later? </w:t>
+        <w:t>…………………</w:t>
+      </w:r>
+      <w:r>
+        <w:rPr>
+          <w:rFonts w:ascii="Arial" w:eastAsia="Times New Roman" w:hAnsi="Arial" w:cs="Arial"/>
+          <w:sz w:val="28"/>
+          <w:szCs w:val="28"/>
+          <w:lang w:val="en-US" w:eastAsia="pl-PL"/>
+        </w:rPr>
+        <w:t xml:space="preserve"> doing bus</w:t>
+      </w:r>
+      <w:r>
+        <w:rPr>
+          <w:rFonts w:ascii="Arial" w:eastAsia="Times New Roman" w:hAnsi="Arial" w:cs="Arial"/>
+          <w:sz w:val="28"/>
+          <w:szCs w:val="28"/>
+          <w:lang w:val="en-US" w:eastAsia="pl-PL"/>
+        </w:rPr>
+        <w:t>iness with you. </w:t>
       </w:r>
       <w:r>
         <w:rPr>
@@ -3801,784 +4910,25 @@
           <w:lang w:val="en-US" w:eastAsia="pl-PL"/>
         </w:rPr>
         <w:br/>
-        <w:t>We'll have to ………………….</w:t>
-      </w:r>
-      <w:r>
-        <w:rPr>
-          <w:rFonts w:ascii="Arial" w:eastAsia="Times New Roman" w:hAnsi="Arial" w:cs="Arial"/>
-          <w:sz w:val="28"/>
-          <w:szCs w:val="28"/>
-          <w:lang w:val="en-US" w:eastAsia="pl-PL"/>
-        </w:rPr>
-        <w:t xml:space="preserve"> with our colleagues back in the office. We'd like to get back to you on it. </w:t>
-      </w:r>
-      <w:r>
-        <w:rPr>
-          <w:rFonts w:ascii="Arial" w:eastAsia="Times New Roman" w:hAnsi="Arial" w:cs="Arial"/>
-          <w:sz w:val="28"/>
-          <w:szCs w:val="28"/>
-          <w:lang w:val="en-US" w:eastAsia="pl-PL"/>
-        </w:rPr>
-        <w:br/>
-        <w:t>We'll have to get back to you on</w:t>
-      </w:r>
-      <w:r>
-        <w:rPr>
-          <w:rFonts w:ascii="Arial" w:eastAsia="Times New Roman" w:hAnsi="Arial" w:cs="Arial"/>
-          <w:sz w:val="28"/>
-          <w:szCs w:val="28"/>
-          <w:lang w:val="en-US" w:eastAsia="pl-PL"/>
-        </w:rPr>
-        <w:t xml:space="preserve"> it. </w:t>
-      </w:r>
-      <w:r>
-        <w:rPr>
-          <w:rFonts w:ascii="Arial" w:eastAsia="Times New Roman" w:hAnsi="Arial" w:cs="Arial"/>
-          <w:sz w:val="28"/>
-          <w:szCs w:val="28"/>
-          <w:lang w:val="en-US" w:eastAsia="pl-PL"/>
-        </w:rPr>
-        <w:br/>
-        <w:t>I don’t have the ……………………</w:t>
-      </w:r>
-      <w:r>
-        <w:rPr>
-          <w:rFonts w:ascii="Arial" w:eastAsia="Times New Roman" w:hAnsi="Arial" w:cs="Arial"/>
-          <w:sz w:val="28"/>
-          <w:szCs w:val="28"/>
-          <w:lang w:val="en-US" w:eastAsia="pl-PL"/>
-        </w:rPr>
-        <w:t xml:space="preserve"> to make that decision by myself.</w:t>
-      </w:r>
-    </w:p>
-    <w:p>
-      <w:pPr>
-        <w:shd w:val="clear" w:color="auto" w:fill="FFFFFF"/>
-        <w:spacing w:after="150" w:line="240" w:lineRule="auto"/>
-        <w:rPr>
-          <w:rFonts w:ascii="Arial" w:eastAsia="Times New Roman" w:hAnsi="Arial" w:cs="Arial"/>
-          <w:b/>
-          <w:bCs/>
-          <w:sz w:val="28"/>
-          <w:szCs w:val="28"/>
-          <w:lang w:val="en-US" w:eastAsia="pl-PL"/>
-        </w:rPr>
-      </w:pPr>
-      <w:r>
-        <w:rPr>
-          <w:rFonts w:ascii="Arial" w:eastAsia="Times New Roman" w:hAnsi="Arial" w:cs="Arial"/>
-          <w:b/>
-          <w:bCs/>
-          <w:sz w:val="28"/>
-          <w:szCs w:val="28"/>
-          <w:lang w:val="en-US" w:eastAsia="pl-PL"/>
-        </w:rPr>
-        <w:t>Refusing a proposal</w:t>
-      </w:r>
-    </w:p>
-    <w:p>
-      <w:pPr>
-        <w:shd w:val="clear" w:color="auto" w:fill="FFFFFF"/>
-        <w:spacing w:after="150" w:line="240" w:lineRule="auto"/>
-        <w:rPr>
-          <w:rFonts w:ascii="Arial" w:eastAsia="Times New Roman" w:hAnsi="Arial" w:cs="Arial"/>
-          <w:b/>
-          <w:bCs/>
-          <w:sz w:val="28"/>
-          <w:szCs w:val="28"/>
-          <w:lang w:val="en-US" w:eastAsia="pl-PL"/>
-        </w:rPr>
-      </w:pPr>
-    </w:p>
-    <w:p>
-      <w:pPr>
-        <w:shd w:val="clear" w:color="auto" w:fill="FFFFFF"/>
-        <w:spacing w:after="150" w:line="240" w:lineRule="auto"/>
-        <w:rPr>
-          <w:rFonts w:ascii="Arial" w:eastAsia="Times New Roman" w:hAnsi="Arial" w:cs="Arial"/>
-          <w:b/>
-          <w:sz w:val="28"/>
-          <w:szCs w:val="28"/>
-          <w:lang w:val="en-US" w:eastAsia="pl-PL"/>
-        </w:rPr>
-      </w:pPr>
-      <w:r>
-        <w:rPr>
-          <w:rFonts w:ascii="Arial" w:eastAsia="Times New Roman" w:hAnsi="Arial" w:cs="Arial"/>
-          <w:b/>
-          <w:sz w:val="28"/>
-          <w:szCs w:val="28"/>
-          <w:lang w:val="en-US" w:eastAsia="pl-PL"/>
-        </w:rPr>
-        <w:t>unacceptable, far, agree, accept, question, decline</w:t>
-      </w:r>
-    </w:p>
-    <w:p>
-      <w:pPr>
-        <w:shd w:val="clear" w:color="auto" w:fill="FFFFFF"/>
-        <w:spacing w:after="150" w:line="240" w:lineRule="auto"/>
-        <w:rPr>
-          <w:rFonts w:ascii="Arial" w:eastAsia="Times New Roman" w:hAnsi="Arial" w:cs="Arial"/>
-          <w:sz w:val="28"/>
-          <w:szCs w:val="28"/>
-          <w:lang w:val="en-US" w:eastAsia="pl-PL"/>
-        </w:rPr>
-      </w:pPr>
-      <w:r>
-        <w:rPr>
-          <w:rFonts w:ascii="Arial" w:eastAsia="Times New Roman" w:hAnsi="Arial" w:cs="Arial"/>
-          <w:sz w:val="28"/>
-          <w:szCs w:val="28"/>
-          <w:lang w:val="en-US" w:eastAsia="pl-PL"/>
-        </w:rPr>
-        <w:t>I am afraid we couldn’t……………….</w:t>
-      </w:r>
-      <w:r>
-        <w:rPr>
-          <w:rFonts w:ascii="Arial" w:eastAsia="Times New Roman" w:hAnsi="Arial" w:cs="Arial"/>
-          <w:sz w:val="28"/>
-          <w:szCs w:val="28"/>
-          <w:lang w:val="en-US" w:eastAsia="pl-PL"/>
-        </w:rPr>
-        <w:t xml:space="preserve"> to that. </w:t>
-      </w:r>
-      <w:r>
-        <w:rPr>
-          <w:rFonts w:ascii="Arial" w:eastAsia="Times New Roman" w:hAnsi="Arial" w:cs="Arial"/>
-          <w:sz w:val="28"/>
-          <w:szCs w:val="28"/>
-          <w:lang w:val="en-US" w:eastAsia="pl-PL"/>
-        </w:rPr>
-        <w:br/>
-        <w:t>I’m sorry, we can’t accept that. </w:t>
-      </w:r>
-      <w:r>
-        <w:rPr>
-          <w:rFonts w:ascii="Arial" w:eastAsia="Times New Roman" w:hAnsi="Arial" w:cs="Arial"/>
-          <w:sz w:val="28"/>
-          <w:szCs w:val="28"/>
-          <w:lang w:val="en-US" w:eastAsia="pl-PL"/>
-        </w:rPr>
-        <w:br/>
-        <w:t xml:space="preserve">I'm </w:t>
-      </w:r>
-      <w:r>
-        <w:rPr>
-          <w:rFonts w:ascii="Arial" w:eastAsia="Times New Roman" w:hAnsi="Arial" w:cs="Arial"/>
-          <w:sz w:val="28"/>
-          <w:szCs w:val="28"/>
-          <w:lang w:val="en-US" w:eastAsia="pl-PL"/>
-        </w:rPr>
-        <w:t>afraid your offer doesn't go ………………….</w:t>
-      </w:r>
-      <w:r>
-        <w:rPr>
-          <w:rFonts w:ascii="Arial" w:eastAsia="Times New Roman" w:hAnsi="Arial" w:cs="Arial"/>
-          <w:sz w:val="28"/>
-          <w:szCs w:val="28"/>
-          <w:lang w:val="en-US" w:eastAsia="pl-PL"/>
-        </w:rPr>
-        <w:t xml:space="preserve"> eno</w:t>
-      </w:r>
-      <w:r>
-        <w:rPr>
-          <w:rFonts w:ascii="Arial" w:eastAsia="Times New Roman" w:hAnsi="Arial" w:cs="Arial"/>
-          <w:sz w:val="28"/>
-          <w:szCs w:val="28"/>
-          <w:lang w:val="en-US" w:eastAsia="pl-PL"/>
-        </w:rPr>
-        <w:t>ugh. </w:t>
-      </w:r>
-      <w:r>
-        <w:rPr>
-          <w:rFonts w:ascii="Arial" w:eastAsia="Times New Roman" w:hAnsi="Arial" w:cs="Arial"/>
-          <w:sz w:val="28"/>
-          <w:szCs w:val="28"/>
-          <w:lang w:val="en-US" w:eastAsia="pl-PL"/>
-        </w:rPr>
-        <w:br/>
-        <w:t>No, that’s out of ……………………</w:t>
-      </w:r>
-      <w:r>
-        <w:rPr>
-          <w:rFonts w:ascii="Arial" w:eastAsia="Times New Roman" w:hAnsi="Arial" w:cs="Arial"/>
-          <w:sz w:val="28"/>
-          <w:szCs w:val="28"/>
-          <w:lang w:val="en-US" w:eastAsia="pl-PL"/>
-        </w:rPr>
-        <w:t>.</w:t>
-      </w:r>
-      <w:r>
-        <w:rPr>
-          <w:rFonts w:ascii="Arial" w:eastAsia="Times New Roman" w:hAnsi="Arial" w:cs="Arial"/>
-          <w:sz w:val="28"/>
-          <w:szCs w:val="28"/>
-          <w:lang w:val="en-US" w:eastAsia="pl-PL"/>
-        </w:rPr>
-        <w:br/>
-        <w:t>Tha</w:t>
-      </w:r>
-      <w:r>
-        <w:rPr>
-          <w:rFonts w:ascii="Arial" w:eastAsia="Times New Roman" w:hAnsi="Arial" w:cs="Arial"/>
-          <w:sz w:val="28"/>
-          <w:szCs w:val="28"/>
-          <w:lang w:val="en-US" w:eastAsia="pl-PL"/>
-        </w:rPr>
-        <w:t>t’s totally …………………..</w:t>
-      </w:r>
-      <w:r>
-        <w:rPr>
-          <w:rFonts w:ascii="Arial" w:eastAsia="Times New Roman" w:hAnsi="Arial" w:cs="Arial"/>
-          <w:sz w:val="28"/>
-          <w:szCs w:val="28"/>
-          <w:lang w:val="en-US" w:eastAsia="pl-PL"/>
-        </w:rPr>
-        <w:t>.</w:t>
-      </w:r>
-      <w:r>
-        <w:rPr>
-          <w:rFonts w:ascii="Arial" w:eastAsia="Times New Roman" w:hAnsi="Arial" w:cs="Arial"/>
-          <w:sz w:val="28"/>
-          <w:szCs w:val="28"/>
-          <w:lang w:val="en-US" w:eastAsia="pl-PL"/>
-        </w:rPr>
-        <w:br/>
-        <w:t>Unfortunately, we must ……………….</w:t>
-      </w:r>
-      <w:r>
-        <w:rPr>
-          <w:rFonts w:ascii="Arial" w:eastAsia="Times New Roman" w:hAnsi="Arial" w:cs="Arial"/>
-          <w:sz w:val="28"/>
-          <w:szCs w:val="28"/>
-          <w:lang w:val="en-US" w:eastAsia="pl-PL"/>
-        </w:rPr>
-        <w:t>your offer for the following reasons.</w:t>
-      </w:r>
-    </w:p>
-    <w:p>
-      <w:pPr>
-        <w:shd w:val="clear" w:color="auto" w:fill="FFFFFF"/>
-        <w:spacing w:after="150" w:line="240" w:lineRule="auto"/>
-        <w:rPr>
-          <w:rFonts w:ascii="Arial" w:eastAsia="Times New Roman" w:hAnsi="Arial" w:cs="Arial"/>
-          <w:b/>
-          <w:bCs/>
-          <w:sz w:val="28"/>
-          <w:szCs w:val="28"/>
-          <w:lang w:val="en-US" w:eastAsia="pl-PL"/>
-        </w:rPr>
-      </w:pPr>
-      <w:r>
-        <w:rPr>
-          <w:rFonts w:ascii="Arial" w:eastAsia="Times New Roman" w:hAnsi="Arial" w:cs="Arial"/>
-          <w:b/>
-          <w:bCs/>
-          <w:sz w:val="28"/>
-          <w:szCs w:val="28"/>
-          <w:lang w:val="en-US" w:eastAsia="pl-PL"/>
-        </w:rPr>
-        <w:t>Accepting a proposal</w:t>
-      </w:r>
-    </w:p>
-    <w:p>
-      <w:pPr>
-        <w:shd w:val="clear" w:color="auto" w:fill="FFFFFF"/>
-        <w:spacing w:after="150" w:line="240" w:lineRule="auto"/>
-        <w:rPr>
-          <w:rFonts w:ascii="Arial" w:eastAsia="Times New Roman" w:hAnsi="Arial" w:cs="Arial"/>
-          <w:b/>
-          <w:bCs/>
-          <w:sz w:val="28"/>
-          <w:szCs w:val="28"/>
-          <w:lang w:val="en-US" w:eastAsia="pl-PL"/>
-        </w:rPr>
-      </w:pPr>
-    </w:p>
-    <w:p>
-      <w:pPr>
-        <w:shd w:val="clear" w:color="auto" w:fill="FFFFFF"/>
-        <w:spacing w:after="150" w:line="240" w:lineRule="auto"/>
-        <w:rPr>
-          <w:rFonts w:ascii="Arial" w:eastAsia="Times New Roman" w:hAnsi="Arial" w:cs="Arial"/>
-          <w:sz w:val="28"/>
-          <w:szCs w:val="28"/>
-          <w:lang w:val="en-US" w:eastAsia="pl-PL"/>
-        </w:rPr>
-      </w:pPr>
-      <w:r>
-        <w:rPr>
-          <w:rFonts w:ascii="Arial" w:eastAsia="Times New Roman" w:hAnsi="Arial" w:cs="Arial"/>
-          <w:b/>
-          <w:bCs/>
-          <w:sz w:val="28"/>
-          <w:szCs w:val="28"/>
-          <w:lang w:val="en-US" w:eastAsia="pl-PL"/>
-        </w:rPr>
-        <w:t>reasonable ,favour, accept, acceptable, deal, agree, work</w:t>
-      </w:r>
-    </w:p>
-    <w:p>
-      <w:pPr>
-        <w:shd w:val="clear" w:color="auto" w:fill="FFFFFF"/>
-        <w:spacing w:after="150" w:line="240" w:lineRule="auto"/>
-        <w:rPr>
-          <w:rFonts w:ascii="Arial" w:eastAsia="Times New Roman" w:hAnsi="Arial" w:cs="Arial"/>
-          <w:sz w:val="28"/>
-          <w:szCs w:val="28"/>
-          <w:lang w:val="en-US" w:eastAsia="pl-PL"/>
-        </w:rPr>
-      </w:pPr>
-      <w:r>
-        <w:rPr>
-          <w:rFonts w:ascii="Arial" w:eastAsia="Times New Roman" w:hAnsi="Arial" w:cs="Arial"/>
-          <w:sz w:val="28"/>
-          <w:szCs w:val="28"/>
-          <w:lang w:val="en-US" w:eastAsia="pl-PL"/>
-        </w:rPr>
-        <w:t>We are happy to …………………</w:t>
-      </w:r>
-      <w:r>
-        <w:rPr>
-          <w:rFonts w:ascii="Arial" w:eastAsia="Times New Roman" w:hAnsi="Arial" w:cs="Arial"/>
-          <w:sz w:val="28"/>
-          <w:szCs w:val="28"/>
-          <w:lang w:val="en-US" w:eastAsia="pl-PL"/>
-        </w:rPr>
-        <w:t xml:space="preserve"> this agreemen</w:t>
-      </w:r>
-      <w:r>
-        <w:rPr>
-          <w:rFonts w:ascii="Arial" w:eastAsia="Times New Roman" w:hAnsi="Arial" w:cs="Arial"/>
-          <w:sz w:val="28"/>
-          <w:szCs w:val="28"/>
-          <w:lang w:val="en-US" w:eastAsia="pl-PL"/>
-        </w:rPr>
-        <w:t>t. </w:t>
-      </w:r>
-      <w:r>
-        <w:rPr>
-          <w:rFonts w:ascii="Arial" w:eastAsia="Times New Roman" w:hAnsi="Arial" w:cs="Arial"/>
-          <w:sz w:val="28"/>
-          <w:szCs w:val="28"/>
-          <w:lang w:val="en-US" w:eastAsia="pl-PL"/>
-        </w:rPr>
-        <w:br/>
-        <w:t>This agreement is ……………………..</w:t>
-      </w:r>
-      <w:r>
-        <w:rPr>
-          <w:rFonts w:ascii="Arial" w:eastAsia="Times New Roman" w:hAnsi="Arial" w:cs="Arial"/>
-          <w:sz w:val="28"/>
-          <w:szCs w:val="28"/>
-          <w:lang w:val="en-US" w:eastAsia="pl-PL"/>
-        </w:rPr>
-        <w:t xml:space="preserve"> to us.</w:t>
-      </w:r>
-      <w:r>
-        <w:rPr>
-          <w:rFonts w:ascii="Arial" w:eastAsia="Times New Roman" w:hAnsi="Arial" w:cs="Arial"/>
-          <w:sz w:val="28"/>
-          <w:szCs w:val="28"/>
-          <w:lang w:val="en-US" w:eastAsia="pl-PL"/>
-        </w:rPr>
-        <w:t> </w:t>
-      </w:r>
-      <w:r>
-        <w:rPr>
-          <w:rFonts w:ascii="Arial" w:eastAsia="Times New Roman" w:hAnsi="Arial" w:cs="Arial"/>
-          <w:sz w:val="28"/>
-          <w:szCs w:val="28"/>
-          <w:lang w:val="en-US" w:eastAsia="pl-PL"/>
-        </w:rPr>
-        <w:br/>
-        <w:t>I believe we have an ………………………..</w:t>
-      </w:r>
-      <w:r>
-        <w:rPr>
-          <w:rFonts w:ascii="Arial" w:eastAsia="Times New Roman" w:hAnsi="Arial" w:cs="Arial"/>
-          <w:sz w:val="28"/>
-          <w:szCs w:val="28"/>
-          <w:lang w:val="en-US" w:eastAsia="pl-PL"/>
-        </w:rPr>
-        <w:t>. </w:t>
-      </w:r>
-      <w:r>
-        <w:rPr>
-          <w:rFonts w:ascii="Arial" w:eastAsia="Times New Roman" w:hAnsi="Arial" w:cs="Arial"/>
-          <w:sz w:val="28"/>
-          <w:szCs w:val="28"/>
-          <w:lang w:val="en-US" w:eastAsia="pl-PL"/>
-        </w:rPr>
-        <w:br/>
-      </w:r>
-      <w:r>
-        <w:rPr>
-          <w:rFonts w:ascii="Arial" w:eastAsia="Times New Roman" w:hAnsi="Arial" w:cs="Arial"/>
-          <w:sz w:val="28"/>
-          <w:szCs w:val="28"/>
-          <w:lang w:val="en-US" w:eastAsia="pl-PL"/>
-        </w:rPr>
-        <w:t>I’m all in ……………………………</w:t>
-      </w:r>
-      <w:r>
-        <w:rPr>
-          <w:rFonts w:ascii="Arial" w:eastAsia="Times New Roman" w:hAnsi="Arial" w:cs="Arial"/>
-          <w:sz w:val="28"/>
-          <w:szCs w:val="28"/>
-          <w:lang w:val="en-US" w:eastAsia="pl-PL"/>
-        </w:rPr>
-        <w:t xml:space="preserve"> </w:t>
-      </w:r>
-      <w:r>
-        <w:rPr>
-          <w:rFonts w:ascii="Arial" w:eastAsia="Times New Roman" w:hAnsi="Arial" w:cs="Arial"/>
-          <w:sz w:val="28"/>
-          <w:szCs w:val="28"/>
-          <w:lang w:val="en-US" w:eastAsia="pl-PL"/>
-        </w:rPr>
-        <w:t>of that. </w:t>
-      </w:r>
-      <w:r>
-        <w:rPr>
-          <w:rFonts w:ascii="Arial" w:eastAsia="Times New Roman" w:hAnsi="Arial" w:cs="Arial"/>
-          <w:sz w:val="28"/>
-          <w:szCs w:val="28"/>
-          <w:lang w:val="en-US" w:eastAsia="pl-PL"/>
-        </w:rPr>
-        <w:br/>
-        <w:t>I think we have a…………………..</w:t>
-      </w:r>
-      <w:r>
-        <w:rPr>
-          <w:rFonts w:ascii="Arial" w:eastAsia="Times New Roman" w:hAnsi="Arial" w:cs="Arial"/>
-          <w:sz w:val="28"/>
-          <w:szCs w:val="28"/>
-          <w:lang w:val="en-US" w:eastAsia="pl-PL"/>
-        </w:rPr>
-        <w:br/>
-        <w:t>I think we will have to …………………</w:t>
-      </w:r>
-      <w:r>
-        <w:rPr>
-          <w:rFonts w:ascii="Arial" w:eastAsia="Times New Roman" w:hAnsi="Arial" w:cs="Arial"/>
-          <w:sz w:val="28"/>
-          <w:szCs w:val="28"/>
-          <w:lang w:val="en-US" w:eastAsia="pl-PL"/>
-        </w:rPr>
-        <w:t xml:space="preserve"> to</w:t>
-      </w:r>
-    </w:p>
-    <w:p>
-      <w:pPr>
-        <w:shd w:val="clear" w:color="auto" w:fill="FFFFFF"/>
-        <w:spacing w:after="150" w:line="240" w:lineRule="auto"/>
-        <w:rPr>
-          <w:rFonts w:ascii="Arial" w:eastAsia="Times New Roman" w:hAnsi="Arial" w:cs="Arial"/>
-          <w:sz w:val="28"/>
-          <w:szCs w:val="28"/>
-          <w:lang w:val="en-US" w:eastAsia="pl-PL"/>
-        </w:rPr>
-      </w:pPr>
-      <w:r>
-        <w:rPr>
-          <w:rFonts w:ascii="Arial" w:eastAsia="Times New Roman" w:hAnsi="Arial" w:cs="Arial"/>
-          <w:sz w:val="28"/>
-          <w:szCs w:val="28"/>
-          <w:lang w:val="en-US" w:eastAsia="pl-PL"/>
-        </w:rPr>
-        <w:lastRenderedPageBreak/>
-        <w:t>I am willing to ………………………..</w:t>
-      </w:r>
-      <w:r>
-        <w:rPr>
-          <w:rFonts w:ascii="Arial" w:eastAsia="Times New Roman" w:hAnsi="Arial" w:cs="Arial"/>
-          <w:sz w:val="28"/>
-          <w:szCs w:val="28"/>
-          <w:lang w:val="en-US" w:eastAsia="pl-PL"/>
-        </w:rPr>
-        <w:t xml:space="preserve"> with that. </w:t>
-      </w:r>
-      <w:r>
-        <w:rPr>
-          <w:rFonts w:ascii="Arial" w:eastAsia="Times New Roman" w:hAnsi="Arial" w:cs="Arial"/>
-          <w:sz w:val="28"/>
-          <w:szCs w:val="28"/>
-          <w:lang w:val="en-US" w:eastAsia="pl-PL"/>
-        </w:rPr>
-        <w:br/>
-        <w:t>That’s a deal!</w:t>
-      </w:r>
-      <w:r>
-        <w:rPr>
-          <w:rFonts w:ascii="Arial" w:eastAsia="Times New Roman" w:hAnsi="Arial" w:cs="Arial"/>
-          <w:sz w:val="28"/>
-          <w:szCs w:val="28"/>
-          <w:lang w:val="en-US" w:eastAsia="pl-PL"/>
-        </w:rPr>
-        <w:br/>
-        <w:t>It sounds like an alternative / option / poss</w:t>
-      </w:r>
-      <w:r>
-        <w:rPr>
-          <w:rFonts w:ascii="Arial" w:eastAsia="Times New Roman" w:hAnsi="Arial" w:cs="Arial"/>
-          <w:sz w:val="28"/>
-          <w:szCs w:val="28"/>
-          <w:lang w:val="en-US" w:eastAsia="pl-PL"/>
-        </w:rPr>
-        <w:t>ibility …</w:t>
-      </w:r>
-      <w:r>
-        <w:rPr>
-          <w:rFonts w:ascii="Arial" w:eastAsia="Times New Roman" w:hAnsi="Arial" w:cs="Arial"/>
-          <w:sz w:val="28"/>
-          <w:szCs w:val="28"/>
-          <w:lang w:val="en-US" w:eastAsia="pl-PL"/>
-        </w:rPr>
-        <w:br/>
-        <w:t>That sounds ……………………………..</w:t>
-      </w:r>
-      <w:r>
-        <w:rPr>
-          <w:rFonts w:ascii="Arial" w:eastAsia="Times New Roman" w:hAnsi="Arial" w:cs="Arial"/>
-          <w:sz w:val="28"/>
-          <w:szCs w:val="28"/>
-          <w:lang w:val="en-US" w:eastAsia="pl-PL"/>
-        </w:rPr>
-        <w:t>.</w:t>
-      </w:r>
-    </w:p>
-    <w:p>
-      <w:pPr>
-        <w:shd w:val="clear" w:color="auto" w:fill="FFFFFF"/>
-        <w:spacing w:after="150" w:line="240" w:lineRule="auto"/>
-        <w:rPr>
-          <w:rFonts w:ascii="Arial" w:eastAsia="Times New Roman" w:hAnsi="Arial" w:cs="Arial"/>
-          <w:b/>
-          <w:bCs/>
-          <w:sz w:val="28"/>
-          <w:szCs w:val="28"/>
-          <w:lang w:val="en-US" w:eastAsia="pl-PL"/>
-        </w:rPr>
-      </w:pPr>
-      <w:r>
-        <w:rPr>
-          <w:rFonts w:ascii="Arial" w:eastAsia="Times New Roman" w:hAnsi="Arial" w:cs="Arial"/>
-          <w:b/>
-          <w:bCs/>
-          <w:sz w:val="28"/>
-          <w:szCs w:val="28"/>
-          <w:lang w:val="en-US" w:eastAsia="pl-PL"/>
-        </w:rPr>
-        <w:t>Closing / summarizing</w:t>
-      </w:r>
-    </w:p>
-    <w:p>
-      <w:pPr>
-        <w:shd w:val="clear" w:color="auto" w:fill="FFFFFF"/>
-        <w:spacing w:after="150" w:line="240" w:lineRule="auto"/>
-        <w:rPr>
-          <w:rFonts w:ascii="Arial" w:eastAsia="Times New Roman" w:hAnsi="Arial" w:cs="Arial"/>
-          <w:b/>
-          <w:bCs/>
-          <w:sz w:val="28"/>
-          <w:szCs w:val="28"/>
-          <w:lang w:val="en-US" w:eastAsia="pl-PL"/>
-        </w:rPr>
-      </w:pPr>
-    </w:p>
-    <w:p>
-      <w:pPr>
-        <w:shd w:val="clear" w:color="auto" w:fill="FFFFFF"/>
-        <w:spacing w:after="150" w:line="240" w:lineRule="auto"/>
-        <w:rPr>
-          <w:rFonts w:ascii="Arial" w:eastAsia="Times New Roman" w:hAnsi="Arial" w:cs="Arial"/>
-          <w:sz w:val="28"/>
-          <w:szCs w:val="28"/>
-          <w:lang w:val="en-US" w:eastAsia="pl-PL"/>
-        </w:rPr>
-      </w:pPr>
-      <w:r>
-        <w:rPr>
-          <w:rFonts w:ascii="Arial" w:eastAsia="Times New Roman" w:hAnsi="Arial" w:cs="Arial"/>
-          <w:b/>
-          <w:bCs/>
-          <w:sz w:val="28"/>
-          <w:szCs w:val="28"/>
-          <w:lang w:val="en-US" w:eastAsia="pl-PL"/>
-        </w:rPr>
-        <w:t>over, confirm</w:t>
-      </w:r>
-    </w:p>
-    <w:p>
-      <w:pPr>
-        <w:shd w:val="clear" w:color="auto" w:fill="FFFFFF"/>
-        <w:spacing w:after="150" w:line="240" w:lineRule="auto"/>
-        <w:rPr>
-          <w:rFonts w:ascii="Arial" w:eastAsia="Times New Roman" w:hAnsi="Arial" w:cs="Arial"/>
-          <w:sz w:val="28"/>
-          <w:szCs w:val="28"/>
-          <w:lang w:val="en-US" w:eastAsia="pl-PL"/>
-        </w:rPr>
-      </w:pPr>
-      <w:r>
-        <w:rPr>
-          <w:rFonts w:ascii="Arial" w:eastAsia="Times New Roman" w:hAnsi="Arial" w:cs="Arial"/>
-          <w:sz w:val="28"/>
-          <w:szCs w:val="28"/>
-          <w:lang w:val="en-US" w:eastAsia="pl-PL"/>
-        </w:rPr>
-        <w:t xml:space="preserve">Let's just </w:t>
-      </w:r>
-      <w:r>
-        <w:rPr>
-          <w:rFonts w:ascii="Arial" w:eastAsia="Times New Roman" w:hAnsi="Arial" w:cs="Arial"/>
-          <w:sz w:val="28"/>
-          <w:szCs w:val="28"/>
-          <w:lang w:val="en-US" w:eastAsia="pl-PL"/>
-        </w:rPr>
-        <w:t>…………………..</w:t>
-      </w:r>
-      <w:r>
-        <w:rPr>
-          <w:rFonts w:ascii="Arial" w:eastAsia="Times New Roman" w:hAnsi="Arial" w:cs="Arial"/>
-          <w:sz w:val="28"/>
-          <w:szCs w:val="28"/>
-          <w:lang w:val="en-US" w:eastAsia="pl-PL"/>
-        </w:rPr>
-        <w:t>the details, then.</w:t>
-      </w:r>
-    </w:p>
-    <w:p>
-      <w:pPr>
-        <w:shd w:val="clear" w:color="auto" w:fill="FFFFFF"/>
-        <w:spacing w:after="150" w:line="240" w:lineRule="auto"/>
-        <w:rPr>
-          <w:rFonts w:ascii="Arial" w:eastAsia="Times New Roman" w:hAnsi="Arial" w:cs="Arial"/>
-          <w:sz w:val="28"/>
-          <w:szCs w:val="28"/>
-          <w:lang w:val="en-US" w:eastAsia="pl-PL"/>
-        </w:rPr>
-      </w:pPr>
-      <w:r>
-        <w:rPr>
-          <w:rFonts w:ascii="Arial" w:eastAsia="Times New Roman" w:hAnsi="Arial" w:cs="Arial"/>
-          <w:sz w:val="28"/>
-          <w:szCs w:val="28"/>
-          <w:lang w:val="en-US" w:eastAsia="pl-PL"/>
-        </w:rPr>
-        <w:t>Shall we go ……………………details once again</w:t>
-      </w:r>
-    </w:p>
-    <w:p>
-      <w:pPr>
-        <w:shd w:val="clear" w:color="auto" w:fill="FFFFFF"/>
-        <w:spacing w:after="150" w:line="240" w:lineRule="auto"/>
-        <w:rPr>
-          <w:rFonts w:ascii="Arial" w:eastAsia="Times New Roman" w:hAnsi="Arial" w:cs="Arial"/>
-          <w:b/>
-          <w:bCs/>
-          <w:sz w:val="28"/>
-          <w:szCs w:val="28"/>
-          <w:lang w:val="en-US" w:eastAsia="pl-PL"/>
-        </w:rPr>
-      </w:pPr>
-      <w:r>
-        <w:rPr>
-          <w:rFonts w:ascii="Arial" w:eastAsia="Times New Roman" w:hAnsi="Arial" w:cs="Arial"/>
-          <w:b/>
-          <w:bCs/>
-          <w:sz w:val="28"/>
-          <w:szCs w:val="28"/>
-          <w:lang w:val="en-US" w:eastAsia="pl-PL"/>
-        </w:rPr>
-        <w:t>Final greetings</w:t>
-      </w:r>
-    </w:p>
-    <w:p>
-      <w:pPr>
-        <w:shd w:val="clear" w:color="auto" w:fill="FFFFFF"/>
-        <w:spacing w:after="150" w:line="240" w:lineRule="auto"/>
-        <w:rPr>
-          <w:rFonts w:ascii="Arial" w:eastAsia="Times New Roman" w:hAnsi="Arial" w:cs="Arial"/>
-          <w:b/>
-          <w:bCs/>
-          <w:sz w:val="28"/>
-          <w:szCs w:val="28"/>
-          <w:lang w:val="en-US" w:eastAsia="pl-PL"/>
-        </w:rPr>
-      </w:pPr>
-    </w:p>
-    <w:p>
-      <w:pPr>
-        <w:shd w:val="clear" w:color="auto" w:fill="FFFFFF"/>
-        <w:spacing w:after="150" w:line="240" w:lineRule="auto"/>
-        <w:rPr>
-          <w:rFonts w:ascii="Arial" w:eastAsia="Times New Roman" w:hAnsi="Arial" w:cs="Arial"/>
-          <w:sz w:val="28"/>
-          <w:szCs w:val="28"/>
-          <w:lang w:val="en-US" w:eastAsia="pl-PL"/>
-        </w:rPr>
-      </w:pPr>
-      <w:r>
-        <w:rPr>
-          <w:rFonts w:ascii="Arial" w:eastAsia="Times New Roman" w:hAnsi="Arial" w:cs="Arial"/>
-          <w:b/>
-          <w:bCs/>
-          <w:sz w:val="28"/>
-          <w:szCs w:val="28"/>
-          <w:lang w:val="en-US" w:eastAsia="pl-PL"/>
-        </w:rPr>
-        <w:t>Pleasure, forward</w:t>
-      </w:r>
-    </w:p>
-    <w:p>
-      <w:pPr>
-        <w:shd w:val="clear" w:color="auto" w:fill="FFFFFF"/>
-        <w:spacing w:line="240" w:lineRule="auto"/>
-        <w:rPr>
-          <w:rFonts w:ascii="Arial" w:eastAsia="Times New Roman" w:hAnsi="Arial" w:cs="Arial"/>
-          <w:sz w:val="28"/>
-          <w:szCs w:val="28"/>
-          <w:lang w:val="en-US" w:eastAsia="pl-PL"/>
-        </w:rPr>
-      </w:pPr>
-      <w:r>
-        <w:rPr>
-          <w:rFonts w:ascii="Arial" w:eastAsia="Times New Roman" w:hAnsi="Arial" w:cs="Arial"/>
-          <w:sz w:val="28"/>
-          <w:szCs w:val="28"/>
-          <w:lang w:val="en-US" w:eastAsia="pl-PL"/>
-        </w:rPr>
-        <w:t>It has been a ………………………</w:t>
-      </w:r>
-      <w:r>
-        <w:rPr>
-          <w:rFonts w:ascii="Arial" w:eastAsia="Times New Roman" w:hAnsi="Arial" w:cs="Arial"/>
-          <w:sz w:val="28"/>
-          <w:szCs w:val="28"/>
-          <w:lang w:val="en-US" w:eastAsia="pl-PL"/>
-        </w:rPr>
-        <w:t xml:space="preserve"> doing bus</w:t>
-      </w:r>
-      <w:r>
-        <w:rPr>
-          <w:rFonts w:ascii="Arial" w:eastAsia="Times New Roman" w:hAnsi="Arial" w:cs="Arial"/>
-          <w:sz w:val="28"/>
-          <w:szCs w:val="28"/>
-          <w:lang w:val="en-US" w:eastAsia="pl-PL"/>
-        </w:rPr>
-        <w:t>iness with you. </w:t>
-      </w:r>
-      <w:r>
-        <w:rPr>
-          <w:rFonts w:ascii="Arial" w:eastAsia="Times New Roman" w:hAnsi="Arial" w:cs="Arial"/>
-          <w:sz w:val="28"/>
-          <w:szCs w:val="28"/>
-          <w:lang w:val="en-US" w:eastAsia="pl-PL"/>
-        </w:rPr>
-        <w:br/>
-        <w:t>We look ……………………….</w:t>
+        <w:t>We look …</w:t>
+      </w:r>
+      <w:r>
+        <w:rPr>
+          <w:rFonts w:ascii="Arial" w:eastAsia="Times New Roman" w:hAnsi="Arial" w:cs="Arial"/>
+          <w:sz w:val="28"/>
+          <w:szCs w:val="28"/>
+          <w:lang w:val="en-US" w:eastAsia="pl-PL"/>
+        </w:rPr>
+        <w:t>forward</w:t>
+      </w:r>
+      <w:r>
+        <w:rPr>
+          <w:rFonts w:ascii="Arial" w:eastAsia="Times New Roman" w:hAnsi="Arial" w:cs="Arial"/>
+          <w:sz w:val="28"/>
+          <w:szCs w:val="28"/>
+          <w:lang w:val="en-US" w:eastAsia="pl-PL"/>
+        </w:rPr>
+        <w:t>…………………….</w:t>
       </w:r>
       <w:r>
         <w:rPr>

</xml_diff>